<commit_message>
Updates to test scenarios.
</commit_message>
<xml_diff>
--- a/docs/Integration tests.docx
+++ b/docs/Integration tests.docx
@@ -1,6 +1,6 @@
 
 <file path=word/document.xml><?xml version="1.0" encoding="utf-8"?>
-<w:document xmlns:ve="http://schemas.openxmlformats.org/markup-compatibility/2006" xmlns:o="urn:schemas-microsoft-com:office:office" xmlns:r="http://schemas.openxmlformats.org/officeDocument/2006/relationships" xmlns:m="http://schemas.openxmlformats.org/officeDocument/2006/math" xmlns:v="urn:schemas-microsoft-com:vml" xmlns:wp="http://schemas.openxmlformats.org/drawingml/2006/wordprocessingDrawing" xmlns:w10="urn:schemas-microsoft-com:office:word" xmlns:w="http://schemas.openxmlformats.org/wordprocessingml/2006/main" xmlns:wne="http://schemas.microsoft.com/office/word/2006/wordml">
+<w:document xmlns:wpc="http://schemas.microsoft.com/office/word/2010/wordprocessingCanvas" xmlns:mc="http://schemas.openxmlformats.org/markup-compatibility/2006" xmlns:o="urn:schemas-microsoft-com:office:office" xmlns:r="http://schemas.openxmlformats.org/officeDocument/2006/relationships" xmlns:m="http://schemas.openxmlformats.org/officeDocument/2006/math" xmlns:v="urn:schemas-microsoft-com:vml" xmlns:wp14="http://schemas.microsoft.com/office/word/2010/wordprocessingDrawing" xmlns:wp="http://schemas.openxmlformats.org/drawingml/2006/wordprocessingDrawing" xmlns:w10="urn:schemas-microsoft-com:office:word" xmlns:w="http://schemas.openxmlformats.org/wordprocessingml/2006/main" xmlns:w14="http://schemas.microsoft.com/office/word/2010/wordml" xmlns:w15="http://schemas.microsoft.com/office/word/2012/wordml" xmlns:wpg="http://schemas.microsoft.com/office/word/2010/wordprocessingGroup" xmlns:wpi="http://schemas.microsoft.com/office/word/2010/wordprocessingInk" xmlns:wne="http://schemas.microsoft.com/office/word/2006/wordml" xmlns:wps="http://schemas.microsoft.com/office/word/2010/wordprocessingShape" mc:Ignorable="w14 w15 wp14">
   <w:body>
     <w:sdt>
       <w:sdtPr>
@@ -26,7 +26,7 @@
             <w:tblBorders>
               <w:left w:val="single" w:sz="18" w:space="0" w:color="5B9BD5" w:themeColor="accent1"/>
             </w:tblBorders>
-            <w:tblLook w:val="04A0"/>
+            <w:tblLook w:val="04A0" w:firstRow="1" w:lastRow="0" w:firstColumn="1" w:lastColumn="0" w:noHBand="0" w:noVBand="1"/>
           </w:tblPr>
           <w:tblGrid>
             <w:gridCol w:w="7672"/>
@@ -45,6 +45,7 @@
                 <w:dataBinding w:prefixMappings="xmlns:ns0='http://schemas.openxmlformats.org/officeDocument/2006/extended-properties'" w:xpath="/ns0:Properties[1]/ns0:Company[1]" w:storeItemID="{6668398D-A668-4E3E-A5EB-62B293D839F1}"/>
                 <w:text/>
               </w:sdtPr>
+              <w:sdtEndPr/>
               <w:sdtContent>
                 <w:tc>
                   <w:tcPr>
@@ -58,7 +59,7 @@
                   </w:tcPr>
                   <w:p>
                     <w:pPr>
-                      <w:pStyle w:val="NoSpacing"/>
+                      <w:pStyle w:val="Nincstrkz"/>
                       <w:rPr>
                         <w:rFonts w:asciiTheme="majorHAnsi" w:eastAsiaTheme="majorEastAsia" w:hAnsiTheme="majorHAnsi" w:cstheme="majorBidi"/>
                       </w:rPr>
@@ -97,10 +98,11 @@
                   <w:dataBinding w:prefixMappings="xmlns:ns0='http://schemas.openxmlformats.org/package/2006/metadata/core-properties' xmlns:ns1='http://purl.org/dc/elements/1.1/'" w:xpath="/ns0:coreProperties[1]/ns1:title[1]" w:storeItemID="{6C3C8BC8-F283-45AE-878A-BAB7291924A1}"/>
                   <w:text/>
                 </w:sdtPr>
+                <w:sdtEndPr/>
                 <w:sdtContent>
                   <w:p>
                     <w:pPr>
-                      <w:pStyle w:val="NoSpacing"/>
+                      <w:pStyle w:val="Nincstrkz"/>
                       <w:rPr>
                         <w:rFonts w:asciiTheme="majorHAnsi" w:eastAsiaTheme="majorEastAsia" w:hAnsiTheme="majorHAnsi" w:cstheme="majorBidi"/>
                         <w:color w:val="5B9BD5" w:themeColor="accent1"/>
@@ -168,6 +170,7 @@
                 <w:dataBinding w:prefixMappings="xmlns:ns0='http://schemas.openxmlformats.org/package/2006/metadata/core-properties' xmlns:ns1='http://purl.org/dc/elements/1.1/'" w:xpath="/ns0:coreProperties[1]/ns1:subject[1]" w:storeItemID="{6C3C8BC8-F283-45AE-878A-BAB7291924A1}"/>
                 <w:text/>
               </w:sdtPr>
+              <w:sdtEndPr/>
               <w:sdtContent>
                 <w:tc>
                   <w:tcPr>
@@ -181,7 +184,7 @@
                   </w:tcPr>
                   <w:p>
                     <w:pPr>
-                      <w:pStyle w:val="NoSpacing"/>
+                      <w:pStyle w:val="Nincstrkz"/>
                       <w:rPr>
                         <w:rFonts w:asciiTheme="majorHAnsi" w:eastAsiaTheme="majorEastAsia" w:hAnsiTheme="majorHAnsi" w:cstheme="majorBidi"/>
                       </w:rPr>
@@ -204,7 +207,7 @@
           <w:tblPr>
             <w:tblpPr w:leftFromText="187" w:rightFromText="187" w:horzAnchor="margin" w:tblpXSpec="center" w:tblpYSpec="bottom"/>
             <w:tblW w:w="4000" w:type="pct"/>
-            <w:tblLook w:val="04A0"/>
+            <w:tblLook w:val="04A0" w:firstRow="1" w:lastRow="0" w:firstColumn="1" w:lastColumn="0" w:noHBand="0" w:noVBand="1"/>
           </w:tblPr>
           <w:tblGrid>
             <w:gridCol w:w="7672"/>
@@ -233,10 +236,11 @@
                   <w:dataBinding w:prefixMappings="xmlns:ns0='http://schemas.openxmlformats.org/package/2006/metadata/core-properties' xmlns:ns1='http://purl.org/dc/elements/1.1/'" w:xpath="/ns0:coreProperties[1]/ns1:creator[1]" w:storeItemID="{6C3C8BC8-F283-45AE-878A-BAB7291924A1}"/>
                   <w:text/>
                 </w:sdtPr>
+                <w:sdtEndPr/>
                 <w:sdtContent>
                   <w:p>
                     <w:pPr>
-                      <w:pStyle w:val="NoSpacing"/>
+                      <w:pStyle w:val="Nincstrkz"/>
                       <w:rPr>
                         <w:color w:val="5B9BD5" w:themeColor="accent1"/>
                       </w:rPr>
@@ -257,9 +261,6 @@
                   </w:rPr>
                   <w:alias w:val="Date"/>
                   <w:id w:val="13406932"/>
-                  <w:placeholder>
-                    <w:docPart w:val="A916A9B285AF439CAFB04B7287188D20"/>
-                  </w:placeholder>
                   <w:dataBinding w:prefixMappings="xmlns:ns0='http://schemas.microsoft.com/office/2006/coverPageProps'" w:xpath="/ns0:CoverPageProperties[1]/ns0:PublishDate[1]" w:storeItemID="{55AF091B-3C7A-41E3-B477-F2FDAA23CFDA}"/>
                   <w:date w:fullDate="2015-09-03T00:00:00Z">
                     <w:dateFormat w:val="M/d/yyyy"/>
@@ -268,10 +269,11 @@
                     <w:calendar w:val="gregorian"/>
                   </w:date>
                 </w:sdtPr>
+                <w:sdtEndPr/>
                 <w:sdtContent>
                   <w:p>
                     <w:pPr>
-                      <w:pStyle w:val="NoSpacing"/>
+                      <w:pStyle w:val="Nincstrkz"/>
                       <w:rPr>
                         <w:color w:val="5B9BD5" w:themeColor="accent1"/>
                       </w:rPr>
@@ -287,7 +289,7 @@
               </w:sdt>
               <w:p>
                 <w:pPr>
-                  <w:pStyle w:val="NoSpacing"/>
+                  <w:pStyle w:val="Nincstrkz"/>
                   <w:rPr>
                     <w:color w:val="5B9BD5" w:themeColor="accent1"/>
                   </w:rPr>
@@ -316,7 +318,7 @@
     </w:sdt>
     <w:p>
       <w:pPr>
-        <w:pStyle w:val="Heading1"/>
+        <w:pStyle w:val="Cmsor1"/>
       </w:pPr>
       <w:proofErr w:type="spellStart"/>
       <w:r>
@@ -327,6 +329,9 @@
       <w:r>
         <w:t xml:space="preserve"> / login-portal</w:t>
       </w:r>
+      <w:r>
+        <w:t xml:space="preserve"> / Keystone</w:t>
+      </w:r>
     </w:p>
     <w:p>
       <w:r>
@@ -343,7 +348,7 @@
     </w:p>
     <w:p>
       <w:pPr>
-        <w:pStyle w:val="Heading2"/>
+        <w:pStyle w:val="Cmsor2"/>
       </w:pPr>
       <w:r>
         <w:t>Glossary</w:t>
@@ -351,33 +356,76 @@
     </w:p>
     <w:p>
       <w:r>
-        <w:t>Token: a voucher issued by Keystone to certify the user’s identity for a limited period of time. A token can expire or can be revoked. A token is a short string that can either be passed as part of the URL, as an HTTP request header or as a cookie.</w:t>
-      </w:r>
-      <w:r>
-        <w:t xml:space="preserve"> The precedence order is cookie, request header, URL. If a token is found in the cookie the rest of the locations are not considered, and so on.</w:t>
-      </w:r>
-    </w:p>
-    <w:p>
-      <w:r>
-        <w:t>Session: a sequence of page requests associated with the same state object on the IIS server-side. Sessions are established by creating a new session ticket by IIS. A session expires when the ticket becomes invalid. A session can also be forcefully abandoned from the server side. A page request belongs to a session if it contains a session cookie set by IIS and returned by the browser in the request.</w:t>
-      </w:r>
-    </w:p>
-    <w:p>
-      <w:r>
-        <w:t>Session ticket: an encrypted cookie set by IIS to certify the identity of a user. The session cookie might contain information about the user such as username or user id.</w:t>
-      </w:r>
-    </w:p>
-    <w:p>
-      <w:r>
-        <w:t>Token cache</w:t>
-      </w:r>
-      <w:r>
-        <w:t>: Keystone tokens are simple string IDs and do not contain any information on the user or expiration time. Hence, tokens need to be validated against the keystone server first. This obviously cannot be done for every single web request as it would result in extremely poor performance. To address the issue, the keystone client library caches tokens that already have been validated against keystone and the associated user and token expiration time have been figured out. If a request with a token in it comes in, the library first checks the token cache and only turns to keystone if the token is unknown.</w:t>
-      </w:r>
-    </w:p>
-    <w:p>
-      <w:pPr>
-        <w:pStyle w:val="Heading2"/>
+        <w:rPr>
+          <w:b/>
+        </w:rPr>
+        <w:t>Session:</w:t>
+      </w:r>
+      <w:r>
+        <w:t xml:space="preserve"> a sequence of page requests associated with the same state object on the IIS server-side. Sessions are established by creating a new session ticket by IIS. A session expires when the ticket becomes invalid. A session can also be forcefully abandoned from the server side. A page request belongs to a session if it contains a session cookie set by IIS and returned by the browser in the request.</w:t>
+      </w:r>
+    </w:p>
+    <w:p>
+      <w:r>
+        <w:rPr>
+          <w:b/>
+        </w:rPr>
+        <w:t>Session ticket:</w:t>
+      </w:r>
+      <w:r>
+        <w:t xml:space="preserve"> an encrypted cookie set by IIS to certify the identity of a user. The session cookie might contain information about the user such as username or user id.</w:t>
+      </w:r>
+    </w:p>
+    <w:p>
+      <w:r>
+        <w:rPr>
+          <w:b/>
+        </w:rPr>
+        <w:t>Token:</w:t>
+      </w:r>
+      <w:r>
+        <w:t xml:space="preserve"> a voucher issued by Keystone to certify the user’s identity for a limited period of time. A token can expire or can be revoked. A token is a short string that can either be passed as part of the URL, as an HTTP request header or as a cookie. In </w:t>
+      </w:r>
+      <w:proofErr w:type="spellStart"/>
+      <w:r>
+        <w:t>SkyQuery</w:t>
+      </w:r>
+      <w:proofErr w:type="spellEnd"/>
+      <w:r>
+        <w:t>, the precedence order is cookie, request header, URL. If a token is found in the cookie the rest of the locations are not considered, and so on.</w:t>
+      </w:r>
+    </w:p>
+    <w:p>
+      <w:r>
+        <w:rPr>
+          <w:b/>
+        </w:rPr>
+        <w:t>Token cache:</w:t>
+      </w:r>
+      <w:r>
+        <w:t xml:space="preserve"> Keystone tokens are simple string IDs and do not contain any information on the user or expiration time. Hence, tokens need to be validated against the keystone server first. This obviously cannot be done for every single web request as it would result in extremely poor perform</w:t>
+      </w:r>
+      <w:r>
+        <w:t xml:space="preserve">ance. To address the issue, </w:t>
+      </w:r>
+      <w:proofErr w:type="spellStart"/>
+      <w:r>
+        <w:t>SkyQuery’s</w:t>
+      </w:r>
+      <w:proofErr w:type="spellEnd"/>
+      <w:r>
+        <w:t xml:space="preserve"> </w:t>
+      </w:r>
+      <w:r>
+        <w:t>keystone client library caches tokens that already have been validated against keystone and the associated user and token expiration time have been figured out. If a request with a token in it comes in, the library first checks the token cache and only turns to keystone if the token is unknown.</w:t>
+      </w:r>
+      <w:r>
+        <w:t xml:space="preserve"> This logic will need to be extended if we want to support token revocation.</w:t>
+      </w:r>
+    </w:p>
+    <w:p>
+      <w:pPr>
+        <w:pStyle w:val="Cmsor2"/>
       </w:pPr>
       <w:r>
         <w:t>Algorithm</w:t>
@@ -439,6 +487,10 @@
     </w:p>
     <w:p>
       <w:r>
+        <w:rPr>
+          <w:noProof/>
+          <w:lang w:val="hu-HU" w:eastAsia="hu-HU"/>
+        </w:rPr>
         <w:lastRenderedPageBreak/>
         <w:drawing>
           <wp:inline distT="0" distB="0" distL="0" distR="0">
@@ -489,10 +541,283 @@
     </w:p>
     <w:p>
       <w:pPr>
-        <w:pStyle w:val="Heading2"/>
+        <w:pStyle w:val="Cmsor2"/>
       </w:pPr>
       <w:r>
         <w:lastRenderedPageBreak/>
+        <w:t>Test scenarios</w:t>
+      </w:r>
+    </w:p>
+    <w:p>
+      <w:r>
+        <w:t>Tests require sending in HTTP headers and cookies so they’re better done from unit tests rather than interactively from the browser.</w:t>
+      </w:r>
+    </w:p>
+    <w:p>
+      <w:pPr>
+        <w:pStyle w:val="Cmsor3"/>
+      </w:pPr>
+      <w:r>
+        <w:t>Test access to unrestricted page</w:t>
+      </w:r>
+    </w:p>
+    <w:p>
+      <w:r>
+        <w:t>Make a request without a Keystone token and see if it fails or not.</w:t>
+      </w:r>
+    </w:p>
+    <w:p>
+      <w:pPr>
+        <w:pStyle w:val="Cmsor3"/>
+      </w:pPr>
+      <w:r>
+        <w:t>Test redirect to login page</w:t>
+      </w:r>
+    </w:p>
+    <w:p>
+      <w:r>
+        <w:t>Make a request to a restricted web page without a Key</w:t>
+      </w:r>
+      <w:r>
+        <w:t>s</w:t>
+      </w:r>
+      <w:r>
+        <w:t>tone token</w:t>
+      </w:r>
+      <w:r>
+        <w:t xml:space="preserve">, make sure it fails and user is redirected to the login page. </w:t>
+      </w:r>
+      <w:r>
+        <w:t>Verify that ASPX session is abandoned. This can be done by checking the session cookie reset in the last response or in a follow-up response from the server.</w:t>
+      </w:r>
+    </w:p>
+    <w:p>
+      <w:pPr>
+        <w:pStyle w:val="Cmsor3"/>
+      </w:pPr>
+      <w:r>
+        <w:t>Redirect from login page</w:t>
+      </w:r>
+    </w:p>
+    <w:p>
+      <w:r>
+        <w:t>Make sure that users are redirected back to the correct page after successful login. Try with tricky URLs containing parameters. The keystone token must arrive back in the URL.</w:t>
+      </w:r>
+    </w:p>
+    <w:p>
+      <w:pPr>
+        <w:pStyle w:val="Cmsor3"/>
+      </w:pPr>
+      <w:r>
+        <w:t>Test</w:t>
+      </w:r>
+      <w:r>
+        <w:t xml:space="preserve"> keystone client token precedence</w:t>
+      </w:r>
+    </w:p>
+    <w:p>
+      <w:r>
+        <w:t>Submit token in cookie, header or URL and check if the correct one is used.</w:t>
+      </w:r>
+    </w:p>
+    <w:p>
+      <w:pPr>
+        <w:pStyle w:val="Cmsor3"/>
+      </w:pPr>
+      <w:r>
+        <w:t>Test token cache behavior: new tokens</w:t>
+      </w:r>
+    </w:p>
+    <w:p>
+      <w:r>
+        <w:t xml:space="preserve">Pass a new Keystone token to the web server. Make sure it is validated correctly. If the token is valid, </w:t>
+      </w:r>
+      <w:proofErr w:type="spellStart"/>
+      <w:r>
+        <w:t>SkyQuery</w:t>
+      </w:r>
+      <w:proofErr w:type="spellEnd"/>
+      <w:r>
+        <w:t xml:space="preserve"> will set a cookie with the token in it and set the expiration time of the cookie to the expiration time of the token.</w:t>
+      </w:r>
+    </w:p>
+    <w:p>
+      <w:pPr>
+        <w:pStyle w:val="Cmsor3"/>
+      </w:pPr>
+      <w:r>
+        <w:t>Test token validation logic</w:t>
+      </w:r>
+    </w:p>
+    <w:p>
+      <w:r>
+        <w:t xml:space="preserve">Pass an invalid/non-existing/expired/revoked token to </w:t>
+      </w:r>
+      <w:proofErr w:type="spellStart"/>
+      <w:r>
+        <w:t>SkyQuery</w:t>
+      </w:r>
+      <w:proofErr w:type="spellEnd"/>
+      <w:r>
+        <w:t>. Make sure it validates it against keystone and fails with an Access Denied exception.</w:t>
+      </w:r>
+    </w:p>
+    <w:p>
+      <w:pPr>
+        <w:pStyle w:val="Cmsor3"/>
+      </w:pPr>
+      <w:r>
+        <w:t>Test on-demand user creation logic</w:t>
+      </w:r>
+    </w:p>
+    <w:p>
+      <w:r>
+        <w:t xml:space="preserve">If a new token is seen, it might belong to a user previously unknown to </w:t>
+      </w:r>
+      <w:proofErr w:type="spellStart"/>
+      <w:r>
+        <w:t>SkyQuery</w:t>
+      </w:r>
+      <w:proofErr w:type="spellEnd"/>
+      <w:r>
+        <w:t xml:space="preserve">. In this case, </w:t>
+      </w:r>
+      <w:proofErr w:type="spellStart"/>
+      <w:r>
+        <w:t>SkyQuery</w:t>
+      </w:r>
+      <w:proofErr w:type="spellEnd"/>
+      <w:r>
+        <w:t xml:space="preserve"> firs validates the token against Keystone then tries to look up the user in the </w:t>
+      </w:r>
+      <w:proofErr w:type="spellStart"/>
+      <w:r>
+        <w:t>Graywulf</w:t>
+      </w:r>
+      <w:proofErr w:type="spellEnd"/>
+      <w:r>
+        <w:t xml:space="preserve"> registry (which mirrors the central user database to store application specific data). If the user is found then it will be associated with the ASPX session and everything is fine. If the user is missing from the </w:t>
+      </w:r>
+      <w:proofErr w:type="spellStart"/>
+      <w:r>
+        <w:t>Graywulf</w:t>
+      </w:r>
+      <w:proofErr w:type="spellEnd"/>
+      <w:r>
+        <w:t xml:space="preserve"> registry, it should be automatically created based on user info in Keystone.</w:t>
+      </w:r>
+    </w:p>
+    <w:p>
+      <w:r>
+        <w:t xml:space="preserve">To test the correct way of operation, create a new user in Keystone only, request a token, pass it to </w:t>
+      </w:r>
+      <w:proofErr w:type="spellStart"/>
+      <w:r>
+        <w:t>SkyQuery</w:t>
+      </w:r>
+      <w:proofErr w:type="spellEnd"/>
+      <w:r>
+        <w:t xml:space="preserve"> and make sure the new user is created in the registry with the correct settings.</w:t>
+      </w:r>
+    </w:p>
+    <w:p>
+      <w:pPr>
+        <w:pStyle w:val="Cmsor3"/>
+      </w:pPr>
+      <w:r>
+        <w:t>Test token cache behavior: known tokens</w:t>
+      </w:r>
+    </w:p>
+    <w:p>
+      <w:r>
+        <w:t>Pass a token to the web server that has been previously seen</w:t>
+      </w:r>
+      <w:r>
+        <w:t>. Make sure the user is authenticated without accessing Keystone (this one’s tricky to test though, needs monitoring of network traffic). The goal here is to make sure tokens are not validated at every single request.</w:t>
+      </w:r>
+    </w:p>
+    <w:p>
+      <w:pPr>
+        <w:pStyle w:val="Cmsor3"/>
+      </w:pPr>
+      <w:r>
+        <w:t>Test token renewal logic</w:t>
+      </w:r>
+    </w:p>
+    <w:p>
+      <w:r>
+        <w:t xml:space="preserve">It </w:t>
+      </w:r>
+      <w:proofErr w:type="spellStart"/>
+      <w:r>
+        <w:t>SkyQuery</w:t>
+      </w:r>
+      <w:proofErr w:type="spellEnd"/>
+      <w:r>
+        <w:t xml:space="preserve"> detects a keystone token in a cookie and the token is already in the token cache, then it can determine whether the token is about to expire. In this case it makes token renewal request to Keystone </w:t>
+      </w:r>
+      <w:r>
+        <w:lastRenderedPageBreak/>
+        <w:t>and sends a new token in the response.</w:t>
+      </w:r>
+      <w:r>
+        <w:t xml:space="preserve"> To test the behavior, g</w:t>
+      </w:r>
+      <w:r>
+        <w:t xml:space="preserve">enerate a token that’s about to expire (need to figure out how) and </w:t>
+      </w:r>
+      <w:r>
+        <w:t xml:space="preserve">pass it to </w:t>
+      </w:r>
+      <w:proofErr w:type="spellStart"/>
+      <w:r>
+        <w:t>SkyQuery</w:t>
+      </w:r>
+      <w:proofErr w:type="spellEnd"/>
+      <w:r>
+        <w:t>. Check if the token is renewed.</w:t>
+      </w:r>
+    </w:p>
+    <w:p>
+      <w:pPr>
+        <w:pStyle w:val="Cmsor3"/>
+      </w:pPr>
+      <w:r>
+        <w:t>Test switching users within the same ASPX session</w:t>
+      </w:r>
+    </w:p>
+    <w:p>
+      <w:proofErr w:type="spellStart"/>
+      <w:r>
+        <w:t>SkyQuery’s</w:t>
+      </w:r>
+      <w:proofErr w:type="spellEnd"/>
+      <w:r>
+        <w:t xml:space="preserve"> Keystone client detects if the user associated with the keystone token differs from the user previously associated with the session. It then automatically abandons the session and starts a new one. To test this behavior, login with one user, make a few requests, so that the session is surely established (check session cookie too). Then switch the keystone token to another user’s. Make sure session is abandon</w:t>
+      </w:r>
+      <w:r>
+        <w:t>ed</w:t>
+      </w:r>
+      <w:r>
+        <w:t xml:space="preserve"> and </w:t>
+      </w:r>
+      <w:proofErr w:type="spellStart"/>
+      <w:r>
+        <w:t>SkyQuery</w:t>
+      </w:r>
+      <w:proofErr w:type="spellEnd"/>
+      <w:r>
+        <w:t xml:space="preserve"> reports the new user.</w:t>
+      </w:r>
+      <w:r>
+        <w:t xml:space="preserve"> Make sure the correct user is reported.</w:t>
+      </w:r>
+    </w:p>
+    <w:p>
+      <w:pPr>
+        <w:pStyle w:val="Cmsor2"/>
+      </w:pPr>
+      <w:r>
         <w:t>Additional test</w:t>
       </w:r>
     </w:p>
@@ -511,20 +836,12 @@
       </w:r>
       <w:proofErr w:type="spellEnd"/>
       <w:r>
-        <w:t xml:space="preserve"> </w:t>
-      </w:r>
-      <w:proofErr w:type="gramStart"/>
-      <w:r>
-        <w:t>files which needs</w:t>
-      </w:r>
-      <w:proofErr w:type="gramEnd"/>
-      <w:r>
-        <w:t xml:space="preserve"> to be tested before each release. These include:</w:t>
-      </w:r>
-    </w:p>
-    <w:p>
-      <w:pPr>
-        <w:pStyle w:val="ListParagraph"/>
+        <w:t xml:space="preserve"> files which needs to be tested before each release. These include:</w:t>
+      </w:r>
+    </w:p>
+    <w:p>
+      <w:pPr>
+        <w:pStyle w:val="Listaszerbekezds"/>
         <w:numPr>
           <w:ilvl w:val="0"/>
           <w:numId w:val="3"/>
@@ -536,7 +853,7 @@
     </w:p>
     <w:p>
       <w:pPr>
-        <w:pStyle w:val="ListParagraph"/>
+        <w:pStyle w:val="Listaszerbekezds"/>
         <w:numPr>
           <w:ilvl w:val="0"/>
           <w:numId w:val="3"/>
@@ -548,7 +865,7 @@
     </w:p>
     <w:p>
       <w:pPr>
-        <w:pStyle w:val="ListParagraph"/>
+        <w:pStyle w:val="Listaszerbekezds"/>
         <w:numPr>
           <w:ilvl w:val="0"/>
           <w:numId w:val="3"/>
@@ -560,7 +877,7 @@
     </w:p>
     <w:p>
       <w:pPr>
-        <w:pStyle w:val="ListParagraph"/>
+        <w:pStyle w:val="Listaszerbekezds"/>
         <w:numPr>
           <w:ilvl w:val="0"/>
           <w:numId w:val="3"/>
@@ -585,7 +902,7 @@
     </w:p>
     <w:p>
       <w:pPr>
-        <w:pStyle w:val="Heading1"/>
+        <w:pStyle w:val="Cmsor1"/>
       </w:pPr>
       <w:proofErr w:type="spellStart"/>
       <w:r>
@@ -689,7 +1006,7 @@
     </w:p>
     <w:p>
       <w:pPr>
-        <w:pStyle w:val="Heading2"/>
+        <w:pStyle w:val="Cmsor2"/>
       </w:pPr>
       <w:r>
         <w:t>Glossary</w:t>
@@ -698,11 +1015,20 @@
     <w:p>
       <w:proofErr w:type="spellStart"/>
       <w:r>
+        <w:rPr>
+          <w:b/>
+        </w:rPr>
         <w:t>MyDB</w:t>
       </w:r>
       <w:proofErr w:type="spellEnd"/>
       <w:r>
-        <w:t xml:space="preserve">: a user databases, currently </w:t>
+        <w:rPr>
+          <w:b/>
+        </w:rPr>
+        <w:t>:</w:t>
+      </w:r>
+      <w:r>
+        <w:t xml:space="preserve"> a user databases, currently </w:t>
       </w:r>
       <w:proofErr w:type="spellStart"/>
       <w:r>
@@ -748,24 +1074,45 @@
     <w:p>
       <w:proofErr w:type="spellStart"/>
       <w:r>
+        <w:rPr>
+          <w:b/>
+        </w:rPr>
         <w:t>CasJobs</w:t>
       </w:r>
       <w:proofErr w:type="spellEnd"/>
       <w:r>
-        <w:t>: you know.</w:t>
-      </w:r>
-    </w:p>
-    <w:p>
-      <w:r>
+        <w:rPr>
+          <w:b/>
+        </w:rPr>
+        <w:t>:</w:t>
+      </w:r>
+      <w:r>
+        <w:t xml:space="preserve"> you know.</w:t>
+      </w:r>
+    </w:p>
+    <w:p>
+      <w:r>
+        <w:rPr>
+          <w:b/>
+        </w:rPr>
         <w:t xml:space="preserve">Source catalog or </w:t>
       </w:r>
       <w:proofErr w:type="spellStart"/>
       <w:r>
+        <w:rPr>
+          <w:b/>
+        </w:rPr>
         <w:t>SkyNode</w:t>
       </w:r>
       <w:proofErr w:type="spellEnd"/>
       <w:r>
-        <w:t xml:space="preserve">: a </w:t>
+        <w:rPr>
+          <w:b/>
+        </w:rPr>
+        <w:t>:</w:t>
+      </w:r>
+      <w:r>
+        <w:t xml:space="preserve"> a </w:t>
       </w:r>
       <w:proofErr w:type="spellStart"/>
       <w:r>
@@ -778,7 +1125,7 @@
     </w:p>
     <w:p>
       <w:pPr>
-        <w:pStyle w:val="Heading2"/>
+        <w:pStyle w:val="Cmsor2"/>
       </w:pPr>
       <w:r>
         <w:t>Known issues</w:t>
@@ -863,7 +1210,7 @@
     </w:p>
     <w:p>
       <w:pPr>
-        <w:pStyle w:val="Heading2"/>
+        <w:pStyle w:val="Cmsor2"/>
       </w:pPr>
       <w:r>
         <w:t>Algorithm</w:t>
@@ -927,6 +1274,10 @@
     </w:p>
     <w:p>
       <w:r>
+        <w:rPr>
+          <w:noProof/>
+          <w:lang w:val="hu-HU" w:eastAsia="hu-HU"/>
+        </w:rPr>
         <w:lastRenderedPageBreak/>
         <w:drawing>
           <wp:inline distT="0" distB="0" distL="0" distR="0">
@@ -976,6 +1327,80 @@
       </w:r>
     </w:p>
     <w:p>
+      <w:proofErr w:type="spellStart"/>
+      <w:r>
+        <w:t>CasJobs</w:t>
+      </w:r>
+      <w:proofErr w:type="spellEnd"/>
+      <w:r>
+        <w:t xml:space="preserve"> creates the </w:t>
+      </w:r>
+      <w:proofErr w:type="spellStart"/>
+      <w:r>
+        <w:t>MyDB</w:t>
+      </w:r>
+      <w:proofErr w:type="spellEnd"/>
+      <w:r>
+        <w:t xml:space="preserve"> the first time a user executes a query. So it is not enough to login to </w:t>
+      </w:r>
+      <w:proofErr w:type="spellStart"/>
+      <w:r>
+        <w:t>CasJobs</w:t>
+      </w:r>
+      <w:proofErr w:type="spellEnd"/>
+      <w:r>
+        <w:t xml:space="preserve"> to automatically generate a </w:t>
+      </w:r>
+      <w:proofErr w:type="spellStart"/>
+      <w:r>
+        <w:t>MyDB</w:t>
+      </w:r>
+      <w:proofErr w:type="spellEnd"/>
+      <w:r>
+        <w:t xml:space="preserve"> but a query needs to be submitted. If the query gets scheduled instead of executed synchronously, </w:t>
+      </w:r>
+      <w:proofErr w:type="spellStart"/>
+      <w:r>
+        <w:t>MyDB</w:t>
+      </w:r>
+      <w:proofErr w:type="spellEnd"/>
+      <w:r>
+        <w:t xml:space="preserve"> is not necessarily created, so any </w:t>
+      </w:r>
+      <w:proofErr w:type="spellStart"/>
+      <w:r>
+        <w:t>summy</w:t>
+      </w:r>
+      <w:proofErr w:type="spellEnd"/>
+      <w:r>
+        <w:t xml:space="preserve"> queries that force </w:t>
+      </w:r>
+      <w:proofErr w:type="spellStart"/>
+      <w:r>
+        <w:t>MyDB</w:t>
+      </w:r>
+      <w:proofErr w:type="spellEnd"/>
+      <w:r>
+        <w:t xml:space="preserve"> creation must be very simple (SELECT 1) and submitted to the quick </w:t>
+      </w:r>
+      <w:proofErr w:type="spellStart"/>
+      <w:r>
+        <w:t>queus</w:t>
+      </w:r>
+      <w:proofErr w:type="spellEnd"/>
+      <w:r>
+        <w:t>.</w:t>
+      </w:r>
+    </w:p>
+    <w:p>
+      <w:pPr>
+        <w:pStyle w:val="Cmsor2"/>
+      </w:pPr>
+      <w:r>
+        <w:t>Test scenarios</w:t>
+      </w:r>
+    </w:p>
+    <w:p>
       <w:r>
         <w:t xml:space="preserve">To test the </w:t>
       </w:r>
@@ -990,7 +1415,7 @@
     </w:p>
     <w:p>
       <w:pPr>
-        <w:pStyle w:val="ListParagraph"/>
+        <w:pStyle w:val="Listaszerbekezds"/>
         <w:numPr>
           <w:ilvl w:val="0"/>
           <w:numId w:val="4"/>
@@ -1007,10 +1432,18 @@
       <w:r>
         <w:t xml:space="preserve"> directly</w:t>
       </w:r>
-    </w:p>
-    <w:p>
-      <w:pPr>
-        <w:pStyle w:val="ListParagraph"/>
+      <w:r>
+        <w:t xml:space="preserve">, without ever logging in to </w:t>
+      </w:r>
+      <w:proofErr w:type="spellStart"/>
+      <w:r>
+        <w:t>CasJobs</w:t>
+      </w:r>
+      <w:proofErr w:type="spellEnd"/>
+    </w:p>
+    <w:p>
+      <w:pPr>
+        <w:pStyle w:val="Listaszerbekezds"/>
         <w:numPr>
           <w:ilvl w:val="0"/>
           <w:numId w:val="4"/>
@@ -1035,10 +1468,13 @@
       <w:r>
         <w:t xml:space="preserve"> but not running any queries</w:t>
       </w:r>
-    </w:p>
-    <w:p>
-      <w:pPr>
-        <w:pStyle w:val="ListParagraph"/>
+      <w:r>
+        <w:t xml:space="preserve"> there</w:t>
+      </w:r>
+    </w:p>
+    <w:p>
+      <w:pPr>
+        <w:pStyle w:val="Listaszerbekezds"/>
         <w:numPr>
           <w:ilvl w:val="0"/>
           <w:numId w:val="4"/>
@@ -1076,7 +1512,7 @@
     </w:p>
     <w:p>
       <w:pPr>
-        <w:pStyle w:val="ListParagraph"/>
+        <w:pStyle w:val="Listaszerbekezds"/>
         <w:numPr>
           <w:ilvl w:val="0"/>
           <w:numId w:val="5"/>
@@ -1096,7 +1532,7 @@
     </w:p>
     <w:p>
       <w:pPr>
-        <w:pStyle w:val="ListParagraph"/>
+        <w:pStyle w:val="Listaszerbekezds"/>
         <w:numPr>
           <w:ilvl w:val="0"/>
           <w:numId w:val="5"/>
@@ -1113,7 +1549,7 @@
     </w:p>
     <w:p>
       <w:pPr>
-        <w:pStyle w:val="ListParagraph"/>
+        <w:pStyle w:val="Listaszerbekezds"/>
         <w:numPr>
           <w:ilvl w:val="0"/>
           <w:numId w:val="5"/>
@@ -1133,7 +1569,7 @@
     </w:p>
     <w:p>
       <w:pPr>
-        <w:pStyle w:val="Heading2"/>
+        <w:pStyle w:val="Cmsor2"/>
       </w:pPr>
       <w:r>
         <w:t>Known issues</w:t>
@@ -1150,7 +1586,12 @@
       </w:r>
       <w:proofErr w:type="spellStart"/>
       <w:r>
-        <w:t>SkyQuery</w:t>
+        <w:t>Sk</w:t>
+      </w:r>
+      <w:bookmarkStart w:id="0" w:name="_GoBack"/>
+      <w:bookmarkEnd w:id="0"/>
+      <w:r>
+        <w:t>yQuery</w:t>
       </w:r>
       <w:proofErr w:type="spellEnd"/>
       <w:r>
@@ -1159,7 +1600,7 @@
     </w:p>
     <w:p>
       <w:pPr>
-        <w:pStyle w:val="Heading1"/>
+        <w:pStyle w:val="Cmsor1"/>
       </w:pPr>
       <w:proofErr w:type="spellStart"/>
       <w:r>
@@ -1202,7 +1643,7 @@
     </w:p>
     <w:p>
       <w:pPr>
-        <w:pStyle w:val="Heading2"/>
+        <w:pStyle w:val="Cmsor2"/>
       </w:pPr>
       <w:r>
         <w:t>Algorithm</w:t>
@@ -1210,11 +1651,36 @@
     </w:p>
     <w:p>
       <w:r>
-        <w:t>If a known host name is detected in the export URL the keystone token associated with the current user is saved with the job and passed to the target server with the GET or POST request.</w:t>
-      </w:r>
-    </w:p>
-    <w:p>
-      <w:proofErr w:type="gramStart"/>
+        <w:t xml:space="preserve">If a known host name is detected in the export URL the keystone token associated with the current user is saved with the </w:t>
+      </w:r>
+      <w:r>
+        <w:t xml:space="preserve">table export or import </w:t>
+      </w:r>
+      <w:r>
+        <w:t xml:space="preserve">job and passed </w:t>
+      </w:r>
+      <w:r>
+        <w:t xml:space="preserve">along with the request </w:t>
+      </w:r>
+      <w:r>
+        <w:t xml:space="preserve">to the target server </w:t>
+      </w:r>
+      <w:r>
+        <w:t>using POST or GET</w:t>
+      </w:r>
+      <w:r>
+        <w:t>.</w:t>
+      </w:r>
+    </w:p>
+    <w:p>
+      <w:pPr>
+        <w:pStyle w:val="Cmsor2"/>
+      </w:pPr>
+      <w:r>
+        <w:t>Test scenarios</w:t>
+      </w:r>
+    </w:p>
+    <w:p>
       <w:r>
         <w:t xml:space="preserve">To test </w:t>
       </w:r>
@@ -1234,11 +1700,10 @@
       <w:r>
         <w:t xml:space="preserve"> and export a table to it, in any simple data format.</w:t>
       </w:r>
-      <w:proofErr w:type="gramEnd"/>
-    </w:p>
-    <w:p>
-      <w:pPr>
-        <w:pStyle w:val="Heading2"/>
+    </w:p>
+    <w:p>
+      <w:pPr>
+        <w:pStyle w:val="Cmsor2"/>
       </w:pPr>
       <w:r>
         <w:t>Known issues</w:t>
@@ -1272,15 +1737,15 @@
 </file>
 
 <file path=word/numbering.xml><?xml version="1.0" encoding="utf-8"?>
-<w:numbering xmlns:ve="http://schemas.openxmlformats.org/markup-compatibility/2006" xmlns:o="urn:schemas-microsoft-com:office:office" xmlns:r="http://schemas.openxmlformats.org/officeDocument/2006/relationships" xmlns:m="http://schemas.openxmlformats.org/officeDocument/2006/math" xmlns:v="urn:schemas-microsoft-com:vml" xmlns:wp="http://schemas.openxmlformats.org/drawingml/2006/wordprocessingDrawing" xmlns:w10="urn:schemas-microsoft-com:office:word" xmlns:w="http://schemas.openxmlformats.org/wordprocessingml/2006/main" xmlns:wne="http://schemas.microsoft.com/office/word/2006/wordml">
-  <w:abstractNum w:abstractNumId="0">
+<w:numbering xmlns:wpc="http://schemas.microsoft.com/office/word/2010/wordprocessingCanvas" xmlns:mc="http://schemas.openxmlformats.org/markup-compatibility/2006" xmlns:o="urn:schemas-microsoft-com:office:office" xmlns:r="http://schemas.openxmlformats.org/officeDocument/2006/relationships" xmlns:m="http://schemas.openxmlformats.org/officeDocument/2006/math" xmlns:v="urn:schemas-microsoft-com:vml" xmlns:wp14="http://schemas.microsoft.com/office/word/2010/wordprocessingDrawing" xmlns:wp="http://schemas.openxmlformats.org/drawingml/2006/wordprocessingDrawing" xmlns:w10="urn:schemas-microsoft-com:office:word" xmlns:w="http://schemas.openxmlformats.org/wordprocessingml/2006/main" xmlns:w14="http://schemas.microsoft.com/office/word/2010/wordml" xmlns:w15="http://schemas.microsoft.com/office/word/2012/wordml" xmlns:wpg="http://schemas.microsoft.com/office/word/2010/wordprocessingGroup" xmlns:wpi="http://schemas.microsoft.com/office/word/2010/wordprocessingInk" xmlns:wne="http://schemas.microsoft.com/office/word/2006/wordml" xmlns:wps="http://schemas.microsoft.com/office/word/2010/wordprocessingShape" mc:Ignorable="w14 w15 wp14">
+  <w:abstractNum w:abstractNumId="0" w15:restartNumberingAfterBreak="0">
     <w:nsid w:val="042B038A"/>
     <w:multiLevelType w:val="hybridMultilevel"/>
     <w:tmpl w:val="0554C844"/>
     <w:lvl w:ilvl="0" w:tplc="96A4A24E">
       <w:start w:val="1"/>
       <w:numFmt w:val="decimal"/>
-      <w:pStyle w:val="Heading1"/>
+      <w:pStyle w:val="Cmsor1"/>
       <w:lvlText w:val="%1."/>
       <w:lvlJc w:val="left"/>
       <w:pPr>
@@ -1360,7 +1825,7 @@
       </w:pPr>
     </w:lvl>
   </w:abstractNum>
-  <w:abstractNum w:abstractNumId="1">
+  <w:abstractNum w:abstractNumId="1" w15:restartNumberingAfterBreak="0">
     <w:nsid w:val="107E543F"/>
     <w:multiLevelType w:val="hybridMultilevel"/>
     <w:tmpl w:val="5CDCEE64"/>
@@ -1473,7 +1938,7 @@
       </w:rPr>
     </w:lvl>
   </w:abstractNum>
-  <w:abstractNum w:abstractNumId="2">
+  <w:abstractNum w:abstractNumId="2" w15:restartNumberingAfterBreak="0">
     <w:nsid w:val="1C826C1B"/>
     <w:multiLevelType w:val="hybridMultilevel"/>
     <w:tmpl w:val="4D2852B4"/>
@@ -1586,7 +2051,96 @@
       </w:rPr>
     </w:lvl>
   </w:abstractNum>
-  <w:abstractNum w:abstractNumId="3">
+  <w:abstractNum w:abstractNumId="3" w15:restartNumberingAfterBreak="0">
+    <w:nsid w:val="1E555705"/>
+    <w:multiLevelType w:val="hybridMultilevel"/>
+    <w:tmpl w:val="9F646666"/>
+    <w:lvl w:ilvl="0" w:tplc="040E000F">
+      <w:start w:val="1"/>
+      <w:numFmt w:val="decimal"/>
+      <w:lvlText w:val="%1."/>
+      <w:lvlJc w:val="left"/>
+      <w:pPr>
+        <w:ind w:left="720" w:hanging="360"/>
+      </w:pPr>
+      <w:rPr>
+        <w:rFonts w:hint="default"/>
+      </w:rPr>
+    </w:lvl>
+    <w:lvl w:ilvl="1" w:tplc="040E0019" w:tentative="1">
+      <w:start w:val="1"/>
+      <w:numFmt w:val="lowerLetter"/>
+      <w:lvlText w:val="%2."/>
+      <w:lvlJc w:val="left"/>
+      <w:pPr>
+        <w:ind w:left="1440" w:hanging="360"/>
+      </w:pPr>
+    </w:lvl>
+    <w:lvl w:ilvl="2" w:tplc="040E001B" w:tentative="1">
+      <w:start w:val="1"/>
+      <w:numFmt w:val="lowerRoman"/>
+      <w:lvlText w:val="%3."/>
+      <w:lvlJc w:val="right"/>
+      <w:pPr>
+        <w:ind w:left="2160" w:hanging="180"/>
+      </w:pPr>
+    </w:lvl>
+    <w:lvl w:ilvl="3" w:tplc="040E000F" w:tentative="1">
+      <w:start w:val="1"/>
+      <w:numFmt w:val="decimal"/>
+      <w:lvlText w:val="%4."/>
+      <w:lvlJc w:val="left"/>
+      <w:pPr>
+        <w:ind w:left="2880" w:hanging="360"/>
+      </w:pPr>
+    </w:lvl>
+    <w:lvl w:ilvl="4" w:tplc="040E0019" w:tentative="1">
+      <w:start w:val="1"/>
+      <w:numFmt w:val="lowerLetter"/>
+      <w:lvlText w:val="%5."/>
+      <w:lvlJc w:val="left"/>
+      <w:pPr>
+        <w:ind w:left="3600" w:hanging="360"/>
+      </w:pPr>
+    </w:lvl>
+    <w:lvl w:ilvl="5" w:tplc="040E001B" w:tentative="1">
+      <w:start w:val="1"/>
+      <w:numFmt w:val="lowerRoman"/>
+      <w:lvlText w:val="%6."/>
+      <w:lvlJc w:val="right"/>
+      <w:pPr>
+        <w:ind w:left="4320" w:hanging="180"/>
+      </w:pPr>
+    </w:lvl>
+    <w:lvl w:ilvl="6" w:tplc="040E000F" w:tentative="1">
+      <w:start w:val="1"/>
+      <w:numFmt w:val="decimal"/>
+      <w:lvlText w:val="%7."/>
+      <w:lvlJc w:val="left"/>
+      <w:pPr>
+        <w:ind w:left="5040" w:hanging="360"/>
+      </w:pPr>
+    </w:lvl>
+    <w:lvl w:ilvl="7" w:tplc="040E0019" w:tentative="1">
+      <w:start w:val="1"/>
+      <w:numFmt w:val="lowerLetter"/>
+      <w:lvlText w:val="%8."/>
+      <w:lvlJc w:val="left"/>
+      <w:pPr>
+        <w:ind w:left="5760" w:hanging="360"/>
+      </w:pPr>
+    </w:lvl>
+    <w:lvl w:ilvl="8" w:tplc="040E001B" w:tentative="1">
+      <w:start w:val="1"/>
+      <w:numFmt w:val="lowerRoman"/>
+      <w:lvlText w:val="%9."/>
+      <w:lvlJc w:val="right"/>
+      <w:pPr>
+        <w:ind w:left="6480" w:hanging="180"/>
+      </w:pPr>
+    </w:lvl>
+  </w:abstractNum>
+  <w:abstractNum w:abstractNumId="4" w15:restartNumberingAfterBreak="0">
     <w:nsid w:val="2D1A687E"/>
     <w:multiLevelType w:val="hybridMultilevel"/>
     <w:tmpl w:val="E286B2D6"/>
@@ -1699,7 +2253,7 @@
       </w:rPr>
     </w:lvl>
   </w:abstractNum>
-  <w:abstractNum w:abstractNumId="4">
+  <w:abstractNum w:abstractNumId="5" w15:restartNumberingAfterBreak="0">
     <w:nsid w:val="3EFE4752"/>
     <w:multiLevelType w:val="hybridMultilevel"/>
     <w:tmpl w:val="BBDC703A"/>
@@ -1785,7 +2339,7 @@
       </w:pPr>
     </w:lvl>
   </w:abstractNum>
-  <w:abstractNum w:abstractNumId="5">
+  <w:abstractNum w:abstractNumId="6" w15:restartNumberingAfterBreak="0">
     <w:nsid w:val="44250078"/>
     <w:multiLevelType w:val="hybridMultilevel"/>
     <w:tmpl w:val="382E8EEA"/>
@@ -1871,11 +2425,189 @@
       </w:pPr>
     </w:lvl>
   </w:abstractNum>
+  <w:abstractNum w:abstractNumId="7" w15:restartNumberingAfterBreak="0">
+    <w:nsid w:val="64F25A73"/>
+    <w:multiLevelType w:val="hybridMultilevel"/>
+    <w:tmpl w:val="00727A56"/>
+    <w:lvl w:ilvl="0" w:tplc="040E000F">
+      <w:start w:val="1"/>
+      <w:numFmt w:val="decimal"/>
+      <w:lvlText w:val="%1."/>
+      <w:lvlJc w:val="left"/>
+      <w:pPr>
+        <w:ind w:left="720" w:hanging="360"/>
+      </w:pPr>
+      <w:rPr>
+        <w:rFonts w:hint="default"/>
+      </w:rPr>
+    </w:lvl>
+    <w:lvl w:ilvl="1" w:tplc="040E0019" w:tentative="1">
+      <w:start w:val="1"/>
+      <w:numFmt w:val="lowerLetter"/>
+      <w:lvlText w:val="%2."/>
+      <w:lvlJc w:val="left"/>
+      <w:pPr>
+        <w:ind w:left="1440" w:hanging="360"/>
+      </w:pPr>
+    </w:lvl>
+    <w:lvl w:ilvl="2" w:tplc="040E001B" w:tentative="1">
+      <w:start w:val="1"/>
+      <w:numFmt w:val="lowerRoman"/>
+      <w:lvlText w:val="%3."/>
+      <w:lvlJc w:val="right"/>
+      <w:pPr>
+        <w:ind w:left="2160" w:hanging="180"/>
+      </w:pPr>
+    </w:lvl>
+    <w:lvl w:ilvl="3" w:tplc="040E000F" w:tentative="1">
+      <w:start w:val="1"/>
+      <w:numFmt w:val="decimal"/>
+      <w:lvlText w:val="%4."/>
+      <w:lvlJc w:val="left"/>
+      <w:pPr>
+        <w:ind w:left="2880" w:hanging="360"/>
+      </w:pPr>
+    </w:lvl>
+    <w:lvl w:ilvl="4" w:tplc="040E0019" w:tentative="1">
+      <w:start w:val="1"/>
+      <w:numFmt w:val="lowerLetter"/>
+      <w:lvlText w:val="%5."/>
+      <w:lvlJc w:val="left"/>
+      <w:pPr>
+        <w:ind w:left="3600" w:hanging="360"/>
+      </w:pPr>
+    </w:lvl>
+    <w:lvl w:ilvl="5" w:tplc="040E001B" w:tentative="1">
+      <w:start w:val="1"/>
+      <w:numFmt w:val="lowerRoman"/>
+      <w:lvlText w:val="%6."/>
+      <w:lvlJc w:val="right"/>
+      <w:pPr>
+        <w:ind w:left="4320" w:hanging="180"/>
+      </w:pPr>
+    </w:lvl>
+    <w:lvl w:ilvl="6" w:tplc="040E000F" w:tentative="1">
+      <w:start w:val="1"/>
+      <w:numFmt w:val="decimal"/>
+      <w:lvlText w:val="%7."/>
+      <w:lvlJc w:val="left"/>
+      <w:pPr>
+        <w:ind w:left="5040" w:hanging="360"/>
+      </w:pPr>
+    </w:lvl>
+    <w:lvl w:ilvl="7" w:tplc="040E0019" w:tentative="1">
+      <w:start w:val="1"/>
+      <w:numFmt w:val="lowerLetter"/>
+      <w:lvlText w:val="%8."/>
+      <w:lvlJc w:val="left"/>
+      <w:pPr>
+        <w:ind w:left="5760" w:hanging="360"/>
+      </w:pPr>
+    </w:lvl>
+    <w:lvl w:ilvl="8" w:tplc="040E001B" w:tentative="1">
+      <w:start w:val="1"/>
+      <w:numFmt w:val="lowerRoman"/>
+      <w:lvlText w:val="%9."/>
+      <w:lvlJc w:val="right"/>
+      <w:pPr>
+        <w:ind w:left="6480" w:hanging="180"/>
+      </w:pPr>
+    </w:lvl>
+  </w:abstractNum>
+  <w:abstractNum w:abstractNumId="8" w15:restartNumberingAfterBreak="0">
+    <w:nsid w:val="6C747E7D"/>
+    <w:multiLevelType w:val="hybridMultilevel"/>
+    <w:tmpl w:val="D8A029B6"/>
+    <w:lvl w:ilvl="0" w:tplc="040E000F">
+      <w:start w:val="1"/>
+      <w:numFmt w:val="decimal"/>
+      <w:lvlText w:val="%1."/>
+      <w:lvlJc w:val="left"/>
+      <w:pPr>
+        <w:ind w:left="720" w:hanging="360"/>
+      </w:pPr>
+      <w:rPr>
+        <w:rFonts w:hint="default"/>
+      </w:rPr>
+    </w:lvl>
+    <w:lvl w:ilvl="1" w:tplc="040E0019" w:tentative="1">
+      <w:start w:val="1"/>
+      <w:numFmt w:val="lowerLetter"/>
+      <w:lvlText w:val="%2."/>
+      <w:lvlJc w:val="left"/>
+      <w:pPr>
+        <w:ind w:left="1440" w:hanging="360"/>
+      </w:pPr>
+    </w:lvl>
+    <w:lvl w:ilvl="2" w:tplc="040E001B" w:tentative="1">
+      <w:start w:val="1"/>
+      <w:numFmt w:val="lowerRoman"/>
+      <w:lvlText w:val="%3."/>
+      <w:lvlJc w:val="right"/>
+      <w:pPr>
+        <w:ind w:left="2160" w:hanging="180"/>
+      </w:pPr>
+    </w:lvl>
+    <w:lvl w:ilvl="3" w:tplc="040E000F" w:tentative="1">
+      <w:start w:val="1"/>
+      <w:numFmt w:val="decimal"/>
+      <w:lvlText w:val="%4."/>
+      <w:lvlJc w:val="left"/>
+      <w:pPr>
+        <w:ind w:left="2880" w:hanging="360"/>
+      </w:pPr>
+    </w:lvl>
+    <w:lvl w:ilvl="4" w:tplc="040E0019" w:tentative="1">
+      <w:start w:val="1"/>
+      <w:numFmt w:val="lowerLetter"/>
+      <w:lvlText w:val="%5."/>
+      <w:lvlJc w:val="left"/>
+      <w:pPr>
+        <w:ind w:left="3600" w:hanging="360"/>
+      </w:pPr>
+    </w:lvl>
+    <w:lvl w:ilvl="5" w:tplc="040E001B" w:tentative="1">
+      <w:start w:val="1"/>
+      <w:numFmt w:val="lowerRoman"/>
+      <w:lvlText w:val="%6."/>
+      <w:lvlJc w:val="right"/>
+      <w:pPr>
+        <w:ind w:left="4320" w:hanging="180"/>
+      </w:pPr>
+    </w:lvl>
+    <w:lvl w:ilvl="6" w:tplc="040E000F" w:tentative="1">
+      <w:start w:val="1"/>
+      <w:numFmt w:val="decimal"/>
+      <w:lvlText w:val="%7."/>
+      <w:lvlJc w:val="left"/>
+      <w:pPr>
+        <w:ind w:left="5040" w:hanging="360"/>
+      </w:pPr>
+    </w:lvl>
+    <w:lvl w:ilvl="7" w:tplc="040E0019" w:tentative="1">
+      <w:start w:val="1"/>
+      <w:numFmt w:val="lowerLetter"/>
+      <w:lvlText w:val="%8."/>
+      <w:lvlJc w:val="left"/>
+      <w:pPr>
+        <w:ind w:left="5760" w:hanging="360"/>
+      </w:pPr>
+    </w:lvl>
+    <w:lvl w:ilvl="8" w:tplc="040E001B" w:tentative="1">
+      <w:start w:val="1"/>
+      <w:numFmt w:val="lowerRoman"/>
+      <w:lvlText w:val="%9."/>
+      <w:lvlJc w:val="right"/>
+      <w:pPr>
+        <w:ind w:left="6480" w:hanging="180"/>
+      </w:pPr>
+    </w:lvl>
+  </w:abstractNum>
   <w:num w:numId="1">
-    <w:abstractNumId w:val="5"/>
+    <w:abstractNumId w:val="6"/>
   </w:num>
   <w:num w:numId="2">
-    <w:abstractNumId w:val="4"/>
+    <w:abstractNumId w:val="5"/>
   </w:num>
   <w:num w:numId="3">
     <w:abstractNumId w:val="2"/>
@@ -1884,16 +2616,25 @@
     <w:abstractNumId w:val="1"/>
   </w:num>
   <w:num w:numId="5">
-    <w:abstractNumId w:val="3"/>
+    <w:abstractNumId w:val="4"/>
   </w:num>
   <w:num w:numId="6">
     <w:abstractNumId w:val="0"/>
+  </w:num>
+  <w:num w:numId="7">
+    <w:abstractNumId w:val="8"/>
+  </w:num>
+  <w:num w:numId="8">
+    <w:abstractNumId w:val="3"/>
+  </w:num>
+  <w:num w:numId="9">
+    <w:abstractNumId w:val="7"/>
   </w:num>
 </w:numbering>
 </file>
 
 <file path=word/styles.xml><?xml version="1.0" encoding="utf-8"?>
-<w:styles xmlns:r="http://schemas.openxmlformats.org/officeDocument/2006/relationships" xmlns:w="http://schemas.openxmlformats.org/wordprocessingml/2006/main">
+<w:styles xmlns:mc="http://schemas.openxmlformats.org/markup-compatibility/2006" xmlns:r="http://schemas.openxmlformats.org/officeDocument/2006/relationships" xmlns:w="http://schemas.openxmlformats.org/wordprocessingml/2006/main" xmlns:w14="http://schemas.microsoft.com/office/word/2010/wordml" xmlns:w15="http://schemas.microsoft.com/office/word/2012/wordml" mc:Ignorable="w14 w15">
   <w:docDefaults>
     <w:rPrDefault>
       <w:rPr>
@@ -1909,155 +2650,389 @@
       </w:pPr>
     </w:pPrDefault>
   </w:docDefaults>
-  <w:latentStyles w:defLockedState="0" w:defUIPriority="99" w:defSemiHidden="1" w:defUnhideWhenUsed="1" w:defQFormat="0" w:count="267">
-    <w:lsdException w:name="Normal" w:semiHidden="0" w:uiPriority="0" w:unhideWhenUsed="0" w:qFormat="1"/>
-    <w:lsdException w:name="heading 1" w:semiHidden="0" w:uiPriority="9" w:unhideWhenUsed="0" w:qFormat="1"/>
-    <w:lsdException w:name="heading 2" w:uiPriority="9" w:qFormat="1"/>
-    <w:lsdException w:name="heading 3" w:uiPriority="9" w:qFormat="1"/>
-    <w:lsdException w:name="heading 4" w:uiPriority="9" w:qFormat="1"/>
-    <w:lsdException w:name="heading 5" w:uiPriority="9" w:qFormat="1"/>
-    <w:lsdException w:name="heading 6" w:uiPriority="9" w:qFormat="1"/>
-    <w:lsdException w:name="heading 7" w:uiPriority="9" w:qFormat="1"/>
-    <w:lsdException w:name="heading 8" w:uiPriority="9" w:qFormat="1"/>
-    <w:lsdException w:name="heading 9" w:uiPriority="9" w:qFormat="1"/>
-    <w:lsdException w:name="toc 1" w:uiPriority="39"/>
-    <w:lsdException w:name="toc 2" w:uiPriority="39"/>
-    <w:lsdException w:name="toc 3" w:uiPriority="39"/>
-    <w:lsdException w:name="toc 4" w:uiPriority="39"/>
-    <w:lsdException w:name="toc 5" w:uiPriority="39"/>
-    <w:lsdException w:name="toc 6" w:uiPriority="39"/>
-    <w:lsdException w:name="toc 7" w:uiPriority="39"/>
-    <w:lsdException w:name="toc 8" w:uiPriority="39"/>
-    <w:lsdException w:name="toc 9" w:uiPriority="39"/>
-    <w:lsdException w:name="caption" w:uiPriority="35" w:qFormat="1"/>
-    <w:lsdException w:name="Title" w:semiHidden="0" w:uiPriority="10" w:unhideWhenUsed="0" w:qFormat="1"/>
-    <w:lsdException w:name="Default Paragraph Font" w:uiPriority="1"/>
-    <w:lsdException w:name="Subtitle" w:semiHidden="0" w:uiPriority="11" w:unhideWhenUsed="0" w:qFormat="1"/>
-    <w:lsdException w:name="Strong" w:semiHidden="0" w:uiPriority="22" w:unhideWhenUsed="0" w:qFormat="1"/>
-    <w:lsdException w:name="Emphasis" w:semiHidden="0" w:uiPriority="20" w:unhideWhenUsed="0" w:qFormat="1"/>
-    <w:lsdException w:name="Table Grid" w:semiHidden="0" w:uiPriority="39" w:unhideWhenUsed="0"/>
-    <w:lsdException w:name="Placeholder Text" w:unhideWhenUsed="0"/>
-    <w:lsdException w:name="No Spacing" w:semiHidden="0" w:uiPriority="1" w:unhideWhenUsed="0" w:qFormat="1"/>
-    <w:lsdException w:name="Light Shading" w:semiHidden="0" w:uiPriority="60" w:unhideWhenUsed="0"/>
-    <w:lsdException w:name="Light List" w:semiHidden="0" w:uiPriority="61" w:unhideWhenUsed="0"/>
-    <w:lsdException w:name="Light Grid" w:semiHidden="0" w:uiPriority="62" w:unhideWhenUsed="0"/>
-    <w:lsdException w:name="Medium Shading 1" w:semiHidden="0" w:uiPriority="63" w:unhideWhenUsed="0"/>
-    <w:lsdException w:name="Medium Shading 2" w:semiHidden="0" w:uiPriority="64" w:unhideWhenUsed="0"/>
-    <w:lsdException w:name="Medium List 1" w:semiHidden="0" w:uiPriority="65" w:unhideWhenUsed="0"/>
-    <w:lsdException w:name="Medium List 2" w:semiHidden="0" w:uiPriority="66" w:unhideWhenUsed="0"/>
-    <w:lsdException w:name="Medium Grid 1" w:semiHidden="0" w:uiPriority="67" w:unhideWhenUsed="0"/>
-    <w:lsdException w:name="Medium Grid 2" w:semiHidden="0" w:uiPriority="68" w:unhideWhenUsed="0"/>
-    <w:lsdException w:name="Medium Grid 3" w:semiHidden="0" w:uiPriority="69" w:unhideWhenUsed="0"/>
-    <w:lsdException w:name="Dark List" w:semiHidden="0" w:uiPriority="70" w:unhideWhenUsed="0"/>
-    <w:lsdException w:name="Colorful Shading" w:semiHidden="0" w:uiPriority="71" w:unhideWhenUsed="0"/>
-    <w:lsdException w:name="Colorful List" w:semiHidden="0" w:uiPriority="72" w:unhideWhenUsed="0"/>
-    <w:lsdException w:name="Colorful Grid" w:semiHidden="0" w:uiPriority="73" w:unhideWhenUsed="0"/>
-    <w:lsdException w:name="Light Shading Accent 1" w:semiHidden="0" w:uiPriority="60" w:unhideWhenUsed="0"/>
-    <w:lsdException w:name="Light List Accent 1" w:semiHidden="0" w:uiPriority="61" w:unhideWhenUsed="0"/>
-    <w:lsdException w:name="Light Grid Accent 1" w:semiHidden="0" w:uiPriority="62" w:unhideWhenUsed="0"/>
-    <w:lsdException w:name="Medium Shading 1 Accent 1" w:semiHidden="0" w:uiPriority="63" w:unhideWhenUsed="0"/>
-    <w:lsdException w:name="Medium Shading 2 Accent 1" w:semiHidden="0" w:uiPriority="64" w:unhideWhenUsed="0"/>
-    <w:lsdException w:name="Medium List 1 Accent 1" w:semiHidden="0" w:uiPriority="65" w:unhideWhenUsed="0"/>
-    <w:lsdException w:name="Revision" w:unhideWhenUsed="0"/>
-    <w:lsdException w:name="List Paragraph" w:semiHidden="0" w:uiPriority="34" w:unhideWhenUsed="0" w:qFormat="1"/>
-    <w:lsdException w:name="Quote" w:semiHidden="0" w:uiPriority="29" w:unhideWhenUsed="0" w:qFormat="1"/>
-    <w:lsdException w:name="Intense Quote" w:semiHidden="0" w:uiPriority="30" w:unhideWhenUsed="0" w:qFormat="1"/>
-    <w:lsdException w:name="Medium List 2 Accent 1" w:semiHidden="0" w:uiPriority="66" w:unhideWhenUsed="0"/>
-    <w:lsdException w:name="Medium Grid 1 Accent 1" w:semiHidden="0" w:uiPriority="67" w:unhideWhenUsed="0"/>
-    <w:lsdException w:name="Medium Grid 2 Accent 1" w:semiHidden="0" w:uiPriority="68" w:unhideWhenUsed="0"/>
-    <w:lsdException w:name="Medium Grid 3 Accent 1" w:semiHidden="0" w:uiPriority="69" w:unhideWhenUsed="0"/>
-    <w:lsdException w:name="Dark List Accent 1" w:semiHidden="0" w:uiPriority="70" w:unhideWhenUsed="0"/>
-    <w:lsdException w:name="Colorful Shading Accent 1" w:semiHidden="0" w:uiPriority="71" w:unhideWhenUsed="0"/>
-    <w:lsdException w:name="Colorful List Accent 1" w:semiHidden="0" w:uiPriority="72" w:unhideWhenUsed="0"/>
-    <w:lsdException w:name="Colorful Grid Accent 1" w:semiHidden="0" w:uiPriority="73" w:unhideWhenUsed="0"/>
-    <w:lsdException w:name="Light Shading Accent 2" w:semiHidden="0" w:uiPriority="60" w:unhideWhenUsed="0"/>
-    <w:lsdException w:name="Light List Accent 2" w:semiHidden="0" w:uiPriority="61" w:unhideWhenUsed="0"/>
-    <w:lsdException w:name="Light Grid Accent 2" w:semiHidden="0" w:uiPriority="62" w:unhideWhenUsed="0"/>
-    <w:lsdException w:name="Medium Shading 1 Accent 2" w:semiHidden="0" w:uiPriority="63" w:unhideWhenUsed="0"/>
-    <w:lsdException w:name="Medium Shading 2 Accent 2" w:semiHidden="0" w:uiPriority="64" w:unhideWhenUsed="0"/>
-    <w:lsdException w:name="Medium List 1 Accent 2" w:semiHidden="0" w:uiPriority="65" w:unhideWhenUsed="0"/>
-    <w:lsdException w:name="Medium List 2 Accent 2" w:semiHidden="0" w:uiPriority="66" w:unhideWhenUsed="0"/>
-    <w:lsdException w:name="Medium Grid 1 Accent 2" w:semiHidden="0" w:uiPriority="67" w:unhideWhenUsed="0"/>
-    <w:lsdException w:name="Medium Grid 2 Accent 2" w:semiHidden="0" w:uiPriority="68" w:unhideWhenUsed="0"/>
-    <w:lsdException w:name="Medium Grid 3 Accent 2" w:semiHidden="0" w:uiPriority="69" w:unhideWhenUsed="0"/>
-    <w:lsdException w:name="Dark List Accent 2" w:semiHidden="0" w:uiPriority="70" w:unhideWhenUsed="0"/>
-    <w:lsdException w:name="Colorful Shading Accent 2" w:semiHidden="0" w:uiPriority="71" w:unhideWhenUsed="0"/>
-    <w:lsdException w:name="Colorful List Accent 2" w:semiHidden="0" w:uiPriority="72" w:unhideWhenUsed="0"/>
-    <w:lsdException w:name="Colorful Grid Accent 2" w:semiHidden="0" w:uiPriority="73" w:unhideWhenUsed="0"/>
-    <w:lsdException w:name="Light Shading Accent 3" w:semiHidden="0" w:uiPriority="60" w:unhideWhenUsed="0"/>
-    <w:lsdException w:name="Light List Accent 3" w:semiHidden="0" w:uiPriority="61" w:unhideWhenUsed="0"/>
-    <w:lsdException w:name="Light Grid Accent 3" w:semiHidden="0" w:uiPriority="62" w:unhideWhenUsed="0"/>
-    <w:lsdException w:name="Medium Shading 1 Accent 3" w:semiHidden="0" w:uiPriority="63" w:unhideWhenUsed="0"/>
-    <w:lsdException w:name="Medium Shading 2 Accent 3" w:semiHidden="0" w:uiPriority="64" w:unhideWhenUsed="0"/>
-    <w:lsdException w:name="Medium List 1 Accent 3" w:semiHidden="0" w:uiPriority="65" w:unhideWhenUsed="0"/>
-    <w:lsdException w:name="Medium List 2 Accent 3" w:semiHidden="0" w:uiPriority="66" w:unhideWhenUsed="0"/>
-    <w:lsdException w:name="Medium Grid 1 Accent 3" w:semiHidden="0" w:uiPriority="67" w:unhideWhenUsed="0"/>
-    <w:lsdException w:name="Medium Grid 2 Accent 3" w:semiHidden="0" w:uiPriority="68" w:unhideWhenUsed="0"/>
-    <w:lsdException w:name="Medium Grid 3 Accent 3" w:semiHidden="0" w:uiPriority="69" w:unhideWhenUsed="0"/>
-    <w:lsdException w:name="Dark List Accent 3" w:semiHidden="0" w:uiPriority="70" w:unhideWhenUsed="0"/>
-    <w:lsdException w:name="Colorful Shading Accent 3" w:semiHidden="0" w:uiPriority="71" w:unhideWhenUsed="0"/>
-    <w:lsdException w:name="Colorful List Accent 3" w:semiHidden="0" w:uiPriority="72" w:unhideWhenUsed="0"/>
-    <w:lsdException w:name="Colorful Grid Accent 3" w:semiHidden="0" w:uiPriority="73" w:unhideWhenUsed="0"/>
-    <w:lsdException w:name="Light Shading Accent 4" w:semiHidden="0" w:uiPriority="60" w:unhideWhenUsed="0"/>
-    <w:lsdException w:name="Light List Accent 4" w:semiHidden="0" w:uiPriority="61" w:unhideWhenUsed="0"/>
-    <w:lsdException w:name="Light Grid Accent 4" w:semiHidden="0" w:uiPriority="62" w:unhideWhenUsed="0"/>
-    <w:lsdException w:name="Medium Shading 1 Accent 4" w:semiHidden="0" w:uiPriority="63" w:unhideWhenUsed="0"/>
-    <w:lsdException w:name="Medium Shading 2 Accent 4" w:semiHidden="0" w:uiPriority="64" w:unhideWhenUsed="0"/>
-    <w:lsdException w:name="Medium List 1 Accent 4" w:semiHidden="0" w:uiPriority="65" w:unhideWhenUsed="0"/>
-    <w:lsdException w:name="Medium List 2 Accent 4" w:semiHidden="0" w:uiPriority="66" w:unhideWhenUsed="0"/>
-    <w:lsdException w:name="Medium Grid 1 Accent 4" w:semiHidden="0" w:uiPriority="67" w:unhideWhenUsed="0"/>
-    <w:lsdException w:name="Medium Grid 2 Accent 4" w:semiHidden="0" w:uiPriority="68" w:unhideWhenUsed="0"/>
-    <w:lsdException w:name="Medium Grid 3 Accent 4" w:semiHidden="0" w:uiPriority="69" w:unhideWhenUsed="0"/>
-    <w:lsdException w:name="Dark List Accent 4" w:semiHidden="0" w:uiPriority="70" w:unhideWhenUsed="0"/>
-    <w:lsdException w:name="Colorful Shading Accent 4" w:semiHidden="0" w:uiPriority="71" w:unhideWhenUsed="0"/>
-    <w:lsdException w:name="Colorful List Accent 4" w:semiHidden="0" w:uiPriority="72" w:unhideWhenUsed="0"/>
-    <w:lsdException w:name="Colorful Grid Accent 4" w:semiHidden="0" w:uiPriority="73" w:unhideWhenUsed="0"/>
-    <w:lsdException w:name="Light Shading Accent 5" w:semiHidden="0" w:uiPriority="60" w:unhideWhenUsed="0"/>
-    <w:lsdException w:name="Light List Accent 5" w:semiHidden="0" w:uiPriority="61" w:unhideWhenUsed="0"/>
-    <w:lsdException w:name="Light Grid Accent 5" w:semiHidden="0" w:uiPriority="62" w:unhideWhenUsed="0"/>
-    <w:lsdException w:name="Medium Shading 1 Accent 5" w:semiHidden="0" w:uiPriority="63" w:unhideWhenUsed="0"/>
-    <w:lsdException w:name="Medium Shading 2 Accent 5" w:semiHidden="0" w:uiPriority="64" w:unhideWhenUsed="0"/>
-    <w:lsdException w:name="Medium List 1 Accent 5" w:semiHidden="0" w:uiPriority="65" w:unhideWhenUsed="0"/>
-    <w:lsdException w:name="Medium List 2 Accent 5" w:semiHidden="0" w:uiPriority="66" w:unhideWhenUsed="0"/>
-    <w:lsdException w:name="Medium Grid 1 Accent 5" w:semiHidden="0" w:uiPriority="67" w:unhideWhenUsed="0"/>
-    <w:lsdException w:name="Medium Grid 2 Accent 5" w:semiHidden="0" w:uiPriority="68" w:unhideWhenUsed="0"/>
-    <w:lsdException w:name="Medium Grid 3 Accent 5" w:semiHidden="0" w:uiPriority="69" w:unhideWhenUsed="0"/>
-    <w:lsdException w:name="Dark List Accent 5" w:semiHidden="0" w:uiPriority="70" w:unhideWhenUsed="0"/>
-    <w:lsdException w:name="Colorful Shading Accent 5" w:semiHidden="0" w:uiPriority="71" w:unhideWhenUsed="0"/>
-    <w:lsdException w:name="Colorful List Accent 5" w:semiHidden="0" w:uiPriority="72" w:unhideWhenUsed="0"/>
-    <w:lsdException w:name="Colorful Grid Accent 5" w:semiHidden="0" w:uiPriority="73" w:unhideWhenUsed="0"/>
-    <w:lsdException w:name="Light Shading Accent 6" w:semiHidden="0" w:uiPriority="60" w:unhideWhenUsed="0"/>
-    <w:lsdException w:name="Light List Accent 6" w:semiHidden="0" w:uiPriority="61" w:unhideWhenUsed="0"/>
-    <w:lsdException w:name="Light Grid Accent 6" w:semiHidden="0" w:uiPriority="62" w:unhideWhenUsed="0"/>
-    <w:lsdException w:name="Medium Shading 1 Accent 6" w:semiHidden="0" w:uiPriority="63" w:unhideWhenUsed="0"/>
-    <w:lsdException w:name="Medium Shading 2 Accent 6" w:semiHidden="0" w:uiPriority="64" w:unhideWhenUsed="0"/>
-    <w:lsdException w:name="Medium List 1 Accent 6" w:semiHidden="0" w:uiPriority="65" w:unhideWhenUsed="0"/>
-    <w:lsdException w:name="Medium List 2 Accent 6" w:semiHidden="0" w:uiPriority="66" w:unhideWhenUsed="0"/>
-    <w:lsdException w:name="Medium Grid 1 Accent 6" w:semiHidden="0" w:uiPriority="67" w:unhideWhenUsed="0"/>
-    <w:lsdException w:name="Medium Grid 2 Accent 6" w:semiHidden="0" w:uiPriority="68" w:unhideWhenUsed="0"/>
-    <w:lsdException w:name="Medium Grid 3 Accent 6" w:semiHidden="0" w:uiPriority="69" w:unhideWhenUsed="0"/>
-    <w:lsdException w:name="Dark List Accent 6" w:semiHidden="0" w:uiPriority="70" w:unhideWhenUsed="0"/>
-    <w:lsdException w:name="Colorful Shading Accent 6" w:semiHidden="0" w:uiPriority="71" w:unhideWhenUsed="0"/>
-    <w:lsdException w:name="Colorful List Accent 6" w:semiHidden="0" w:uiPriority="72" w:unhideWhenUsed="0"/>
-    <w:lsdException w:name="Colorful Grid Accent 6" w:semiHidden="0" w:uiPriority="73" w:unhideWhenUsed="0"/>
-    <w:lsdException w:name="Subtle Emphasis" w:semiHidden="0" w:uiPriority="19" w:unhideWhenUsed="0" w:qFormat="1"/>
-    <w:lsdException w:name="Intense Emphasis" w:semiHidden="0" w:uiPriority="21" w:unhideWhenUsed="0" w:qFormat="1"/>
-    <w:lsdException w:name="Subtle Reference" w:semiHidden="0" w:uiPriority="31" w:unhideWhenUsed="0" w:qFormat="1"/>
-    <w:lsdException w:name="Intense Reference" w:semiHidden="0" w:uiPriority="32" w:unhideWhenUsed="0" w:qFormat="1"/>
-    <w:lsdException w:name="Book Title" w:semiHidden="0" w:uiPriority="33" w:unhideWhenUsed="0" w:qFormat="1"/>
-    <w:lsdException w:name="Bibliography" w:uiPriority="37"/>
-    <w:lsdException w:name="TOC Heading" w:uiPriority="39" w:qFormat="1"/>
+  <w:latentStyles w:defLockedState="0" w:defUIPriority="99" w:defSemiHidden="0" w:defUnhideWhenUsed="0" w:defQFormat="0" w:count="371">
+    <w:lsdException w:name="Normal" w:uiPriority="0" w:qFormat="1"/>
+    <w:lsdException w:name="heading 1" w:uiPriority="9" w:qFormat="1"/>
+    <w:lsdException w:name="heading 2" w:semiHidden="1" w:uiPriority="9" w:unhideWhenUsed="1" w:qFormat="1"/>
+    <w:lsdException w:name="heading 3" w:semiHidden="1" w:uiPriority="9" w:unhideWhenUsed="1" w:qFormat="1"/>
+    <w:lsdException w:name="heading 4" w:semiHidden="1" w:uiPriority="9" w:unhideWhenUsed="1" w:qFormat="1"/>
+    <w:lsdException w:name="heading 5" w:semiHidden="1" w:uiPriority="9" w:unhideWhenUsed="1" w:qFormat="1"/>
+    <w:lsdException w:name="heading 6" w:semiHidden="1" w:uiPriority="9" w:unhideWhenUsed="1" w:qFormat="1"/>
+    <w:lsdException w:name="heading 7" w:semiHidden="1" w:uiPriority="9" w:unhideWhenUsed="1" w:qFormat="1"/>
+    <w:lsdException w:name="heading 8" w:semiHidden="1" w:uiPriority="9" w:unhideWhenUsed="1" w:qFormat="1"/>
+    <w:lsdException w:name="heading 9" w:semiHidden="1" w:uiPriority="9" w:unhideWhenUsed="1" w:qFormat="1"/>
+    <w:lsdException w:name="index 1" w:semiHidden="1" w:unhideWhenUsed="1"/>
+    <w:lsdException w:name="index 2" w:semiHidden="1" w:unhideWhenUsed="1"/>
+    <w:lsdException w:name="index 3" w:semiHidden="1" w:unhideWhenUsed="1"/>
+    <w:lsdException w:name="index 4" w:semiHidden="1" w:unhideWhenUsed="1"/>
+    <w:lsdException w:name="index 5" w:semiHidden="1" w:unhideWhenUsed="1"/>
+    <w:lsdException w:name="index 6" w:semiHidden="1" w:unhideWhenUsed="1"/>
+    <w:lsdException w:name="index 7" w:semiHidden="1" w:unhideWhenUsed="1"/>
+    <w:lsdException w:name="index 8" w:semiHidden="1" w:unhideWhenUsed="1"/>
+    <w:lsdException w:name="index 9" w:semiHidden="1" w:unhideWhenUsed="1"/>
+    <w:lsdException w:name="toc 1" w:semiHidden="1" w:uiPriority="39" w:unhideWhenUsed="1"/>
+    <w:lsdException w:name="toc 2" w:semiHidden="1" w:uiPriority="39" w:unhideWhenUsed="1"/>
+    <w:lsdException w:name="toc 3" w:semiHidden="1" w:uiPriority="39" w:unhideWhenUsed="1"/>
+    <w:lsdException w:name="toc 4" w:semiHidden="1" w:uiPriority="39" w:unhideWhenUsed="1"/>
+    <w:lsdException w:name="toc 5" w:semiHidden="1" w:uiPriority="39" w:unhideWhenUsed="1"/>
+    <w:lsdException w:name="toc 6" w:semiHidden="1" w:uiPriority="39" w:unhideWhenUsed="1"/>
+    <w:lsdException w:name="toc 7" w:semiHidden="1" w:uiPriority="39" w:unhideWhenUsed="1"/>
+    <w:lsdException w:name="toc 8" w:semiHidden="1" w:uiPriority="39" w:unhideWhenUsed="1"/>
+    <w:lsdException w:name="toc 9" w:semiHidden="1" w:uiPriority="39" w:unhideWhenUsed="1"/>
+    <w:lsdException w:name="Normal Indent" w:semiHidden="1" w:unhideWhenUsed="1"/>
+    <w:lsdException w:name="footnote text" w:semiHidden="1" w:unhideWhenUsed="1"/>
+    <w:lsdException w:name="annotation text" w:semiHidden="1" w:unhideWhenUsed="1"/>
+    <w:lsdException w:name="header" w:semiHidden="1" w:unhideWhenUsed="1"/>
+    <w:lsdException w:name="footer" w:semiHidden="1" w:unhideWhenUsed="1"/>
+    <w:lsdException w:name="index heading" w:semiHidden="1" w:unhideWhenUsed="1"/>
+    <w:lsdException w:name="caption" w:semiHidden="1" w:uiPriority="35" w:unhideWhenUsed="1" w:qFormat="1"/>
+    <w:lsdException w:name="table of figures" w:semiHidden="1" w:unhideWhenUsed="1"/>
+    <w:lsdException w:name="envelope address" w:semiHidden="1" w:unhideWhenUsed="1"/>
+    <w:lsdException w:name="envelope return" w:semiHidden="1" w:unhideWhenUsed="1"/>
+    <w:lsdException w:name="footnote reference" w:semiHidden="1" w:unhideWhenUsed="1"/>
+    <w:lsdException w:name="annotation reference" w:semiHidden="1" w:unhideWhenUsed="1"/>
+    <w:lsdException w:name="line number" w:semiHidden="1" w:unhideWhenUsed="1"/>
+    <w:lsdException w:name="page number" w:semiHidden="1" w:unhideWhenUsed="1"/>
+    <w:lsdException w:name="endnote reference" w:semiHidden="1" w:unhideWhenUsed="1"/>
+    <w:lsdException w:name="endnote text" w:semiHidden="1" w:unhideWhenUsed="1"/>
+    <w:lsdException w:name="table of authorities" w:semiHidden="1" w:unhideWhenUsed="1"/>
+    <w:lsdException w:name="macro" w:semiHidden="1" w:unhideWhenUsed="1"/>
+    <w:lsdException w:name="toa heading" w:semiHidden="1" w:unhideWhenUsed="1"/>
+    <w:lsdException w:name="List" w:semiHidden="1" w:unhideWhenUsed="1"/>
+    <w:lsdException w:name="List Bullet" w:semiHidden="1" w:unhideWhenUsed="1"/>
+    <w:lsdException w:name="List Number" w:semiHidden="1" w:unhideWhenUsed="1"/>
+    <w:lsdException w:name="List 2" w:semiHidden="1" w:unhideWhenUsed="1"/>
+    <w:lsdException w:name="List 3" w:semiHidden="1" w:unhideWhenUsed="1"/>
+    <w:lsdException w:name="List 4" w:semiHidden="1" w:unhideWhenUsed="1"/>
+    <w:lsdException w:name="List 5" w:semiHidden="1" w:unhideWhenUsed="1"/>
+    <w:lsdException w:name="List Bullet 2" w:semiHidden="1" w:unhideWhenUsed="1"/>
+    <w:lsdException w:name="List Bullet 3" w:semiHidden="1" w:unhideWhenUsed="1"/>
+    <w:lsdException w:name="List Bullet 4" w:semiHidden="1" w:unhideWhenUsed="1"/>
+    <w:lsdException w:name="List Bullet 5" w:semiHidden="1" w:unhideWhenUsed="1"/>
+    <w:lsdException w:name="List Number 2" w:semiHidden="1" w:unhideWhenUsed="1"/>
+    <w:lsdException w:name="List Number 3" w:semiHidden="1" w:unhideWhenUsed="1"/>
+    <w:lsdException w:name="List Number 4" w:semiHidden="1" w:unhideWhenUsed="1"/>
+    <w:lsdException w:name="List Number 5" w:semiHidden="1" w:unhideWhenUsed="1"/>
+    <w:lsdException w:name="Title" w:uiPriority="10" w:qFormat="1"/>
+    <w:lsdException w:name="Closing" w:semiHidden="1" w:unhideWhenUsed="1"/>
+    <w:lsdException w:name="Signature" w:semiHidden="1" w:unhideWhenUsed="1"/>
+    <w:lsdException w:name="Default Paragraph Font" w:semiHidden="1" w:uiPriority="1" w:unhideWhenUsed="1"/>
+    <w:lsdException w:name="Body Text" w:semiHidden="1" w:unhideWhenUsed="1"/>
+    <w:lsdException w:name="Body Text Indent" w:semiHidden="1" w:unhideWhenUsed="1"/>
+    <w:lsdException w:name="List Continue" w:semiHidden="1" w:unhideWhenUsed="1"/>
+    <w:lsdException w:name="List Continue 2" w:semiHidden="1" w:unhideWhenUsed="1"/>
+    <w:lsdException w:name="List Continue 3" w:semiHidden="1" w:unhideWhenUsed="1"/>
+    <w:lsdException w:name="List Continue 4" w:semiHidden="1" w:unhideWhenUsed="1"/>
+    <w:lsdException w:name="List Continue 5" w:semiHidden="1" w:unhideWhenUsed="1"/>
+    <w:lsdException w:name="Message Header" w:semiHidden="1" w:unhideWhenUsed="1"/>
+    <w:lsdException w:name="Subtitle" w:uiPriority="11" w:qFormat="1"/>
+    <w:lsdException w:name="Salutation" w:semiHidden="1" w:unhideWhenUsed="1"/>
+    <w:lsdException w:name="Date" w:semiHidden="1" w:unhideWhenUsed="1"/>
+    <w:lsdException w:name="Body Text First Indent" w:semiHidden="1" w:unhideWhenUsed="1"/>
+    <w:lsdException w:name="Body Text First Indent 2" w:semiHidden="1" w:unhideWhenUsed="1"/>
+    <w:lsdException w:name="Note Heading" w:semiHidden="1" w:unhideWhenUsed="1"/>
+    <w:lsdException w:name="Body Text 2" w:semiHidden="1" w:unhideWhenUsed="1"/>
+    <w:lsdException w:name="Body Text 3" w:semiHidden="1" w:unhideWhenUsed="1"/>
+    <w:lsdException w:name="Body Text Indent 2" w:semiHidden="1" w:unhideWhenUsed="1"/>
+    <w:lsdException w:name="Body Text Indent 3" w:semiHidden="1" w:unhideWhenUsed="1"/>
+    <w:lsdException w:name="Block Text" w:semiHidden="1" w:unhideWhenUsed="1"/>
+    <w:lsdException w:name="Hyperlink" w:semiHidden="1" w:unhideWhenUsed="1"/>
+    <w:lsdException w:name="FollowedHyperlink" w:semiHidden="1" w:unhideWhenUsed="1"/>
+    <w:lsdException w:name="Strong" w:uiPriority="22" w:qFormat="1"/>
+    <w:lsdException w:name="Emphasis" w:uiPriority="20" w:qFormat="1"/>
+    <w:lsdException w:name="Document Map" w:semiHidden="1" w:unhideWhenUsed="1"/>
+    <w:lsdException w:name="Plain Text" w:semiHidden="1" w:unhideWhenUsed="1"/>
+    <w:lsdException w:name="E-mail Signature" w:semiHidden="1" w:unhideWhenUsed="1"/>
+    <w:lsdException w:name="HTML Top of Form" w:semiHidden="1" w:unhideWhenUsed="1"/>
+    <w:lsdException w:name="HTML Bottom of Form" w:semiHidden="1" w:unhideWhenUsed="1"/>
+    <w:lsdException w:name="Normal (Web)" w:semiHidden="1" w:unhideWhenUsed="1"/>
+    <w:lsdException w:name="HTML Acronym" w:semiHidden="1" w:unhideWhenUsed="1"/>
+    <w:lsdException w:name="HTML Address" w:semiHidden="1" w:unhideWhenUsed="1"/>
+    <w:lsdException w:name="HTML Cite" w:semiHidden="1" w:unhideWhenUsed="1"/>
+    <w:lsdException w:name="HTML Code" w:semiHidden="1" w:unhideWhenUsed="1"/>
+    <w:lsdException w:name="HTML Definition" w:semiHidden="1" w:unhideWhenUsed="1"/>
+    <w:lsdException w:name="HTML Keyboard" w:semiHidden="1" w:unhideWhenUsed="1"/>
+    <w:lsdException w:name="HTML Preformatted" w:semiHidden="1" w:unhideWhenUsed="1"/>
+    <w:lsdException w:name="HTML Sample" w:semiHidden="1" w:unhideWhenUsed="1"/>
+    <w:lsdException w:name="HTML Typewriter" w:semiHidden="1" w:unhideWhenUsed="1"/>
+    <w:lsdException w:name="HTML Variable" w:semiHidden="1" w:unhideWhenUsed="1"/>
+    <w:lsdException w:name="Normal Table" w:semiHidden="1" w:unhideWhenUsed="1"/>
+    <w:lsdException w:name="annotation subject" w:semiHidden="1" w:unhideWhenUsed="1"/>
+    <w:lsdException w:name="No List" w:semiHidden="1" w:unhideWhenUsed="1"/>
+    <w:lsdException w:name="Outline List 1" w:semiHidden="1" w:unhideWhenUsed="1"/>
+    <w:lsdException w:name="Outline List 2" w:semiHidden="1" w:unhideWhenUsed="1"/>
+    <w:lsdException w:name="Outline List 3" w:semiHidden="1" w:unhideWhenUsed="1"/>
+    <w:lsdException w:name="Table Simple 1" w:semiHidden="1" w:unhideWhenUsed="1"/>
+    <w:lsdException w:name="Table Simple 2" w:semiHidden="1" w:unhideWhenUsed="1"/>
+    <w:lsdException w:name="Table Simple 3" w:semiHidden="1" w:unhideWhenUsed="1"/>
+    <w:lsdException w:name="Table Classic 1" w:semiHidden="1" w:unhideWhenUsed="1"/>
+    <w:lsdException w:name="Table Classic 2" w:semiHidden="1" w:unhideWhenUsed="1"/>
+    <w:lsdException w:name="Table Classic 3" w:semiHidden="1" w:unhideWhenUsed="1"/>
+    <w:lsdException w:name="Table Classic 4" w:semiHidden="1" w:unhideWhenUsed="1"/>
+    <w:lsdException w:name="Table Colorful 1" w:semiHidden="1" w:unhideWhenUsed="1"/>
+    <w:lsdException w:name="Table Colorful 2" w:semiHidden="1" w:unhideWhenUsed="1"/>
+    <w:lsdException w:name="Table Colorful 3" w:semiHidden="1" w:unhideWhenUsed="1"/>
+    <w:lsdException w:name="Table Columns 1" w:semiHidden="1" w:unhideWhenUsed="1"/>
+    <w:lsdException w:name="Table Columns 2" w:semiHidden="1" w:unhideWhenUsed="1"/>
+    <w:lsdException w:name="Table Columns 3" w:semiHidden="1" w:unhideWhenUsed="1"/>
+    <w:lsdException w:name="Table Columns 4" w:semiHidden="1" w:unhideWhenUsed="1"/>
+    <w:lsdException w:name="Table Columns 5" w:semiHidden="1" w:unhideWhenUsed="1"/>
+    <w:lsdException w:name="Table Grid 1" w:semiHidden="1" w:unhideWhenUsed="1"/>
+    <w:lsdException w:name="Table Grid 2" w:semiHidden="1" w:unhideWhenUsed="1"/>
+    <w:lsdException w:name="Table Grid 3" w:semiHidden="1" w:unhideWhenUsed="1"/>
+    <w:lsdException w:name="Table Grid 4" w:semiHidden="1" w:unhideWhenUsed="1"/>
+    <w:lsdException w:name="Table Grid 5" w:semiHidden="1" w:unhideWhenUsed="1"/>
+    <w:lsdException w:name="Table Grid 6" w:semiHidden="1" w:unhideWhenUsed="1"/>
+    <w:lsdException w:name="Table Grid 7" w:semiHidden="1" w:unhideWhenUsed="1"/>
+    <w:lsdException w:name="Table Grid 8" w:semiHidden="1" w:unhideWhenUsed="1"/>
+    <w:lsdException w:name="Table List 1" w:semiHidden="1" w:unhideWhenUsed="1"/>
+    <w:lsdException w:name="Table List 2" w:semiHidden="1" w:unhideWhenUsed="1"/>
+    <w:lsdException w:name="Table List 3" w:semiHidden="1" w:unhideWhenUsed="1"/>
+    <w:lsdException w:name="Table List 4" w:semiHidden="1" w:unhideWhenUsed="1"/>
+    <w:lsdException w:name="Table List 5" w:semiHidden="1" w:unhideWhenUsed="1"/>
+    <w:lsdException w:name="Table List 6" w:semiHidden="1" w:unhideWhenUsed="1"/>
+    <w:lsdException w:name="Table List 7" w:semiHidden="1" w:unhideWhenUsed="1"/>
+    <w:lsdException w:name="Table List 8" w:semiHidden="1" w:unhideWhenUsed="1"/>
+    <w:lsdException w:name="Table 3D effects 1" w:semiHidden="1" w:unhideWhenUsed="1"/>
+    <w:lsdException w:name="Table 3D effects 2" w:semiHidden="1" w:unhideWhenUsed="1"/>
+    <w:lsdException w:name="Table 3D effects 3" w:semiHidden="1" w:unhideWhenUsed="1"/>
+    <w:lsdException w:name="Table Contemporary" w:semiHidden="1" w:unhideWhenUsed="1"/>
+    <w:lsdException w:name="Table Elegant" w:semiHidden="1" w:unhideWhenUsed="1"/>
+    <w:lsdException w:name="Table Professional" w:semiHidden="1" w:unhideWhenUsed="1"/>
+    <w:lsdException w:name="Table Subtle 1" w:semiHidden="1" w:unhideWhenUsed="1"/>
+    <w:lsdException w:name="Table Subtle 2" w:semiHidden="1" w:unhideWhenUsed="1"/>
+    <w:lsdException w:name="Table Web 1" w:semiHidden="1" w:unhideWhenUsed="1"/>
+    <w:lsdException w:name="Table Web 2" w:semiHidden="1" w:unhideWhenUsed="1"/>
+    <w:lsdException w:name="Table Web 3" w:semiHidden="1" w:unhideWhenUsed="1"/>
+    <w:lsdException w:name="Balloon Text" w:semiHidden="1" w:unhideWhenUsed="1"/>
+    <w:lsdException w:name="Table Grid" w:uiPriority="39"/>
+    <w:lsdException w:name="Table Theme" w:semiHidden="1" w:unhideWhenUsed="1"/>
+    <w:lsdException w:name="Placeholder Text" w:semiHidden="1"/>
+    <w:lsdException w:name="No Spacing" w:uiPriority="1" w:qFormat="1"/>
+    <w:lsdException w:name="Light Shading" w:uiPriority="60"/>
+    <w:lsdException w:name="Light List" w:uiPriority="61"/>
+    <w:lsdException w:name="Light Grid" w:uiPriority="62"/>
+    <w:lsdException w:name="Medium Shading 1" w:uiPriority="63"/>
+    <w:lsdException w:name="Medium Shading 2" w:uiPriority="64"/>
+    <w:lsdException w:name="Medium List 1" w:uiPriority="65"/>
+    <w:lsdException w:name="Medium List 2" w:uiPriority="66"/>
+    <w:lsdException w:name="Medium Grid 1" w:uiPriority="67"/>
+    <w:lsdException w:name="Medium Grid 2" w:uiPriority="68"/>
+    <w:lsdException w:name="Medium Grid 3" w:uiPriority="69"/>
+    <w:lsdException w:name="Dark List" w:uiPriority="70"/>
+    <w:lsdException w:name="Colorful Shading" w:uiPriority="71"/>
+    <w:lsdException w:name="Colorful List" w:uiPriority="72"/>
+    <w:lsdException w:name="Colorful Grid" w:uiPriority="73"/>
+    <w:lsdException w:name="Light Shading Accent 1" w:uiPriority="60"/>
+    <w:lsdException w:name="Light List Accent 1" w:uiPriority="61"/>
+    <w:lsdException w:name="Light Grid Accent 1" w:uiPriority="62"/>
+    <w:lsdException w:name="Medium Shading 1 Accent 1" w:uiPriority="63"/>
+    <w:lsdException w:name="Medium Shading 2 Accent 1" w:uiPriority="64"/>
+    <w:lsdException w:name="Medium List 1 Accent 1" w:uiPriority="65"/>
+    <w:lsdException w:name="Revision" w:semiHidden="1"/>
+    <w:lsdException w:name="List Paragraph" w:uiPriority="34" w:qFormat="1"/>
+    <w:lsdException w:name="Quote" w:uiPriority="29" w:qFormat="1"/>
+    <w:lsdException w:name="Intense Quote" w:uiPriority="30" w:qFormat="1"/>
+    <w:lsdException w:name="Medium List 2 Accent 1" w:uiPriority="66"/>
+    <w:lsdException w:name="Medium Grid 1 Accent 1" w:uiPriority="67"/>
+    <w:lsdException w:name="Medium Grid 2 Accent 1" w:uiPriority="68"/>
+    <w:lsdException w:name="Medium Grid 3 Accent 1" w:uiPriority="69"/>
+    <w:lsdException w:name="Dark List Accent 1" w:uiPriority="70"/>
+    <w:lsdException w:name="Colorful Shading Accent 1" w:uiPriority="71"/>
+    <w:lsdException w:name="Colorful List Accent 1" w:uiPriority="72"/>
+    <w:lsdException w:name="Colorful Grid Accent 1" w:uiPriority="73"/>
+    <w:lsdException w:name="Light Shading Accent 2" w:uiPriority="60"/>
+    <w:lsdException w:name="Light List Accent 2" w:uiPriority="61"/>
+    <w:lsdException w:name="Light Grid Accent 2" w:uiPriority="62"/>
+    <w:lsdException w:name="Medium Shading 1 Accent 2" w:uiPriority="63"/>
+    <w:lsdException w:name="Medium Shading 2 Accent 2" w:uiPriority="64"/>
+    <w:lsdException w:name="Medium List 1 Accent 2" w:uiPriority="65"/>
+    <w:lsdException w:name="Medium List 2 Accent 2" w:uiPriority="66"/>
+    <w:lsdException w:name="Medium Grid 1 Accent 2" w:uiPriority="67"/>
+    <w:lsdException w:name="Medium Grid 2 Accent 2" w:uiPriority="68"/>
+    <w:lsdException w:name="Medium Grid 3 Accent 2" w:uiPriority="69"/>
+    <w:lsdException w:name="Dark List Accent 2" w:uiPriority="70"/>
+    <w:lsdException w:name="Colorful Shading Accent 2" w:uiPriority="71"/>
+    <w:lsdException w:name="Colorful List Accent 2" w:uiPriority="72"/>
+    <w:lsdException w:name="Colorful Grid Accent 2" w:uiPriority="73"/>
+    <w:lsdException w:name="Light Shading Accent 3" w:uiPriority="60"/>
+    <w:lsdException w:name="Light List Accent 3" w:uiPriority="61"/>
+    <w:lsdException w:name="Light Grid Accent 3" w:uiPriority="62"/>
+    <w:lsdException w:name="Medium Shading 1 Accent 3" w:uiPriority="63"/>
+    <w:lsdException w:name="Medium Shading 2 Accent 3" w:uiPriority="64"/>
+    <w:lsdException w:name="Medium List 1 Accent 3" w:uiPriority="65"/>
+    <w:lsdException w:name="Medium List 2 Accent 3" w:uiPriority="66"/>
+    <w:lsdException w:name="Medium Grid 1 Accent 3" w:uiPriority="67"/>
+    <w:lsdException w:name="Medium Grid 2 Accent 3" w:uiPriority="68"/>
+    <w:lsdException w:name="Medium Grid 3 Accent 3" w:uiPriority="69"/>
+    <w:lsdException w:name="Dark List Accent 3" w:uiPriority="70"/>
+    <w:lsdException w:name="Colorful Shading Accent 3" w:uiPriority="71"/>
+    <w:lsdException w:name="Colorful List Accent 3" w:uiPriority="72"/>
+    <w:lsdException w:name="Colorful Grid Accent 3" w:uiPriority="73"/>
+    <w:lsdException w:name="Light Shading Accent 4" w:uiPriority="60"/>
+    <w:lsdException w:name="Light List Accent 4" w:uiPriority="61"/>
+    <w:lsdException w:name="Light Grid Accent 4" w:uiPriority="62"/>
+    <w:lsdException w:name="Medium Shading 1 Accent 4" w:uiPriority="63"/>
+    <w:lsdException w:name="Medium Shading 2 Accent 4" w:uiPriority="64"/>
+    <w:lsdException w:name="Medium List 1 Accent 4" w:uiPriority="65"/>
+    <w:lsdException w:name="Medium List 2 Accent 4" w:uiPriority="66"/>
+    <w:lsdException w:name="Medium Grid 1 Accent 4" w:uiPriority="67"/>
+    <w:lsdException w:name="Medium Grid 2 Accent 4" w:uiPriority="68"/>
+    <w:lsdException w:name="Medium Grid 3 Accent 4" w:uiPriority="69"/>
+    <w:lsdException w:name="Dark List Accent 4" w:uiPriority="70"/>
+    <w:lsdException w:name="Colorful Shading Accent 4" w:uiPriority="71"/>
+    <w:lsdException w:name="Colorful List Accent 4" w:uiPriority="72"/>
+    <w:lsdException w:name="Colorful Grid Accent 4" w:uiPriority="73"/>
+    <w:lsdException w:name="Light Shading Accent 5" w:uiPriority="60"/>
+    <w:lsdException w:name="Light List Accent 5" w:uiPriority="61"/>
+    <w:lsdException w:name="Light Grid Accent 5" w:uiPriority="62"/>
+    <w:lsdException w:name="Medium Shading 1 Accent 5" w:uiPriority="63"/>
+    <w:lsdException w:name="Medium Shading 2 Accent 5" w:uiPriority="64"/>
+    <w:lsdException w:name="Medium List 1 Accent 5" w:uiPriority="65"/>
+    <w:lsdException w:name="Medium List 2 Accent 5" w:uiPriority="66"/>
+    <w:lsdException w:name="Medium Grid 1 Accent 5" w:uiPriority="67"/>
+    <w:lsdException w:name="Medium Grid 2 Accent 5" w:uiPriority="68"/>
+    <w:lsdException w:name="Medium Grid 3 Accent 5" w:uiPriority="69"/>
+    <w:lsdException w:name="Dark List Accent 5" w:uiPriority="70"/>
+    <w:lsdException w:name="Colorful Shading Accent 5" w:uiPriority="71"/>
+    <w:lsdException w:name="Colorful List Accent 5" w:uiPriority="72"/>
+    <w:lsdException w:name="Colorful Grid Accent 5" w:uiPriority="73"/>
+    <w:lsdException w:name="Light Shading Accent 6" w:uiPriority="60"/>
+    <w:lsdException w:name="Light List Accent 6" w:uiPriority="61"/>
+    <w:lsdException w:name="Light Grid Accent 6" w:uiPriority="62"/>
+    <w:lsdException w:name="Medium Shading 1 Accent 6" w:uiPriority="63"/>
+    <w:lsdException w:name="Medium Shading 2 Accent 6" w:uiPriority="64"/>
+    <w:lsdException w:name="Medium List 1 Accent 6" w:uiPriority="65"/>
+    <w:lsdException w:name="Medium List 2 Accent 6" w:uiPriority="66"/>
+    <w:lsdException w:name="Medium Grid 1 Accent 6" w:uiPriority="67"/>
+    <w:lsdException w:name="Medium Grid 2 Accent 6" w:uiPriority="68"/>
+    <w:lsdException w:name="Medium Grid 3 Accent 6" w:uiPriority="69"/>
+    <w:lsdException w:name="Dark List Accent 6" w:uiPriority="70"/>
+    <w:lsdException w:name="Colorful Shading Accent 6" w:uiPriority="71"/>
+    <w:lsdException w:name="Colorful List Accent 6" w:uiPriority="72"/>
+    <w:lsdException w:name="Colorful Grid Accent 6" w:uiPriority="73"/>
+    <w:lsdException w:name="Subtle Emphasis" w:uiPriority="19" w:qFormat="1"/>
+    <w:lsdException w:name="Intense Emphasis" w:uiPriority="21" w:qFormat="1"/>
+    <w:lsdException w:name="Subtle Reference" w:uiPriority="31" w:qFormat="1"/>
+    <w:lsdException w:name="Intense Reference" w:uiPriority="32" w:qFormat="1"/>
+    <w:lsdException w:name="Book Title" w:uiPriority="33" w:qFormat="1"/>
+    <w:lsdException w:name="Bibliography" w:semiHidden="1" w:uiPriority="37" w:unhideWhenUsed="1"/>
+    <w:lsdException w:name="TOC Heading" w:semiHidden="1" w:uiPriority="39" w:unhideWhenUsed="1" w:qFormat="1"/>
+    <w:lsdException w:name="Plain Table 1" w:uiPriority="41"/>
+    <w:lsdException w:name="Plain Table 2" w:uiPriority="42"/>
+    <w:lsdException w:name="Plain Table 3" w:uiPriority="43"/>
+    <w:lsdException w:name="Plain Table 4" w:uiPriority="44"/>
+    <w:lsdException w:name="Plain Table 5" w:uiPriority="45"/>
+    <w:lsdException w:name="Grid Table Light" w:uiPriority="40"/>
+    <w:lsdException w:name="Grid Table 1 Light" w:uiPriority="46"/>
+    <w:lsdException w:name="Grid Table 2" w:uiPriority="47"/>
+    <w:lsdException w:name="Grid Table 3" w:uiPriority="48"/>
+    <w:lsdException w:name="Grid Table 4" w:uiPriority="49"/>
+    <w:lsdException w:name="Grid Table 5 Dark" w:uiPriority="50"/>
+    <w:lsdException w:name="Grid Table 6 Colorful" w:uiPriority="51"/>
+    <w:lsdException w:name="Grid Table 7 Colorful" w:uiPriority="52"/>
+    <w:lsdException w:name="Grid Table 1 Light Accent 1" w:uiPriority="46"/>
+    <w:lsdException w:name="Grid Table 2 Accent 1" w:uiPriority="47"/>
+    <w:lsdException w:name="Grid Table 3 Accent 1" w:uiPriority="48"/>
+    <w:lsdException w:name="Grid Table 4 Accent 1" w:uiPriority="49"/>
+    <w:lsdException w:name="Grid Table 5 Dark Accent 1" w:uiPriority="50"/>
+    <w:lsdException w:name="Grid Table 6 Colorful Accent 1" w:uiPriority="51"/>
+    <w:lsdException w:name="Grid Table 7 Colorful Accent 1" w:uiPriority="52"/>
+    <w:lsdException w:name="Grid Table 1 Light Accent 2" w:uiPriority="46"/>
+    <w:lsdException w:name="Grid Table 2 Accent 2" w:uiPriority="47"/>
+    <w:lsdException w:name="Grid Table 3 Accent 2" w:uiPriority="48"/>
+    <w:lsdException w:name="Grid Table 4 Accent 2" w:uiPriority="49"/>
+    <w:lsdException w:name="Grid Table 5 Dark Accent 2" w:uiPriority="50"/>
+    <w:lsdException w:name="Grid Table 6 Colorful Accent 2" w:uiPriority="51"/>
+    <w:lsdException w:name="Grid Table 7 Colorful Accent 2" w:uiPriority="52"/>
+    <w:lsdException w:name="Grid Table 1 Light Accent 3" w:uiPriority="46"/>
+    <w:lsdException w:name="Grid Table 2 Accent 3" w:uiPriority="47"/>
+    <w:lsdException w:name="Grid Table 3 Accent 3" w:uiPriority="48"/>
+    <w:lsdException w:name="Grid Table 4 Accent 3" w:uiPriority="49"/>
+    <w:lsdException w:name="Grid Table 5 Dark Accent 3" w:uiPriority="50"/>
+    <w:lsdException w:name="Grid Table 6 Colorful Accent 3" w:uiPriority="51"/>
+    <w:lsdException w:name="Grid Table 7 Colorful Accent 3" w:uiPriority="52"/>
+    <w:lsdException w:name="Grid Table 1 Light Accent 4" w:uiPriority="46"/>
+    <w:lsdException w:name="Grid Table 2 Accent 4" w:uiPriority="47"/>
+    <w:lsdException w:name="Grid Table 3 Accent 4" w:uiPriority="48"/>
+    <w:lsdException w:name="Grid Table 4 Accent 4" w:uiPriority="49"/>
+    <w:lsdException w:name="Grid Table 5 Dark Accent 4" w:uiPriority="50"/>
+    <w:lsdException w:name="Grid Table 6 Colorful Accent 4" w:uiPriority="51"/>
+    <w:lsdException w:name="Grid Table 7 Colorful Accent 4" w:uiPriority="52"/>
+    <w:lsdException w:name="Grid Table 1 Light Accent 5" w:uiPriority="46"/>
+    <w:lsdException w:name="Grid Table 2 Accent 5" w:uiPriority="47"/>
+    <w:lsdException w:name="Grid Table 3 Accent 5" w:uiPriority="48"/>
+    <w:lsdException w:name="Grid Table 4 Accent 5" w:uiPriority="49"/>
+    <w:lsdException w:name="Grid Table 5 Dark Accent 5" w:uiPriority="50"/>
+    <w:lsdException w:name="Grid Table 6 Colorful Accent 5" w:uiPriority="51"/>
+    <w:lsdException w:name="Grid Table 7 Colorful Accent 5" w:uiPriority="52"/>
+    <w:lsdException w:name="Grid Table 1 Light Accent 6" w:uiPriority="46"/>
+    <w:lsdException w:name="Grid Table 2 Accent 6" w:uiPriority="47"/>
+    <w:lsdException w:name="Grid Table 3 Accent 6" w:uiPriority="48"/>
+    <w:lsdException w:name="Grid Table 4 Accent 6" w:uiPriority="49"/>
+    <w:lsdException w:name="Grid Table 5 Dark Accent 6" w:uiPriority="50"/>
+    <w:lsdException w:name="Grid Table 6 Colorful Accent 6" w:uiPriority="51"/>
+    <w:lsdException w:name="Grid Table 7 Colorful Accent 6" w:uiPriority="52"/>
+    <w:lsdException w:name="List Table 1 Light" w:uiPriority="46"/>
+    <w:lsdException w:name="List Table 2" w:uiPriority="47"/>
+    <w:lsdException w:name="List Table 3" w:uiPriority="48"/>
+    <w:lsdException w:name="List Table 4" w:uiPriority="49"/>
+    <w:lsdException w:name="List Table 5 Dark" w:uiPriority="50"/>
+    <w:lsdException w:name="List Table 6 Colorful" w:uiPriority="51"/>
+    <w:lsdException w:name="List Table 7 Colorful" w:uiPriority="52"/>
+    <w:lsdException w:name="List Table 1 Light Accent 1" w:uiPriority="46"/>
+    <w:lsdException w:name="List Table 2 Accent 1" w:uiPriority="47"/>
+    <w:lsdException w:name="List Table 3 Accent 1" w:uiPriority="48"/>
+    <w:lsdException w:name="List Table 4 Accent 1" w:uiPriority="49"/>
+    <w:lsdException w:name="List Table 5 Dark Accent 1" w:uiPriority="50"/>
+    <w:lsdException w:name="List Table 6 Colorful Accent 1" w:uiPriority="51"/>
+    <w:lsdException w:name="List Table 7 Colorful Accent 1" w:uiPriority="52"/>
+    <w:lsdException w:name="List Table 1 Light Accent 2" w:uiPriority="46"/>
+    <w:lsdException w:name="List Table 2 Accent 2" w:uiPriority="47"/>
+    <w:lsdException w:name="List Table 3 Accent 2" w:uiPriority="48"/>
+    <w:lsdException w:name="List Table 4 Accent 2" w:uiPriority="49"/>
+    <w:lsdException w:name="List Table 5 Dark Accent 2" w:uiPriority="50"/>
+    <w:lsdException w:name="List Table 6 Colorful Accent 2" w:uiPriority="51"/>
+    <w:lsdException w:name="List Table 7 Colorful Accent 2" w:uiPriority="52"/>
+    <w:lsdException w:name="List Table 1 Light Accent 3" w:uiPriority="46"/>
+    <w:lsdException w:name="List Table 2 Accent 3" w:uiPriority="47"/>
+    <w:lsdException w:name="List Table 3 Accent 3" w:uiPriority="48"/>
+    <w:lsdException w:name="List Table 4 Accent 3" w:uiPriority="49"/>
+    <w:lsdException w:name="List Table 5 Dark Accent 3" w:uiPriority="50"/>
+    <w:lsdException w:name="List Table 6 Colorful Accent 3" w:uiPriority="51"/>
+    <w:lsdException w:name="List Table 7 Colorful Accent 3" w:uiPriority="52"/>
+    <w:lsdException w:name="List Table 1 Light Accent 4" w:uiPriority="46"/>
+    <w:lsdException w:name="List Table 2 Accent 4" w:uiPriority="47"/>
+    <w:lsdException w:name="List Table 3 Accent 4" w:uiPriority="48"/>
+    <w:lsdException w:name="List Table 4 Accent 4" w:uiPriority="49"/>
+    <w:lsdException w:name="List Table 5 Dark Accent 4" w:uiPriority="50"/>
+    <w:lsdException w:name="List Table 6 Colorful Accent 4" w:uiPriority="51"/>
+    <w:lsdException w:name="List Table 7 Colorful Accent 4" w:uiPriority="52"/>
+    <w:lsdException w:name="List Table 1 Light Accent 5" w:uiPriority="46"/>
+    <w:lsdException w:name="List Table 2 Accent 5" w:uiPriority="47"/>
+    <w:lsdException w:name="List Table 3 Accent 5" w:uiPriority="48"/>
+    <w:lsdException w:name="List Table 4 Accent 5" w:uiPriority="49"/>
+    <w:lsdException w:name="List Table 5 Dark Accent 5" w:uiPriority="50"/>
+    <w:lsdException w:name="List Table 6 Colorful Accent 5" w:uiPriority="51"/>
+    <w:lsdException w:name="List Table 7 Colorful Accent 5" w:uiPriority="52"/>
+    <w:lsdException w:name="List Table 1 Light Accent 6" w:uiPriority="46"/>
+    <w:lsdException w:name="List Table 2 Accent 6" w:uiPriority="47"/>
+    <w:lsdException w:name="List Table 3 Accent 6" w:uiPriority="48"/>
+    <w:lsdException w:name="List Table 4 Accent 6" w:uiPriority="49"/>
+    <w:lsdException w:name="List Table 5 Dark Accent 6" w:uiPriority="50"/>
+    <w:lsdException w:name="List Table 6 Colorful Accent 6" w:uiPriority="51"/>
+    <w:lsdException w:name="List Table 7 Colorful Accent 6" w:uiPriority="52"/>
   </w:latentStyles>
-  <w:style w:type="paragraph" w:default="1" w:styleId="Normal">
+  <w:style w:type="paragraph" w:default="1" w:styleId="Norml">
     <w:name w:val="Normal"/>
     <w:qFormat/>
     <w:rsid w:val="00330F0B"/>
   </w:style>
-  <w:style w:type="paragraph" w:styleId="Heading1">
+  <w:style w:type="paragraph" w:styleId="Cmsor1">
     <w:name w:val="heading 1"/>
-    <w:basedOn w:val="Normal"/>
-    <w:next w:val="Normal"/>
-    <w:link w:val="Heading1Char"/>
+    <w:basedOn w:val="Norml"/>
+    <w:next w:val="Norml"/>
+    <w:link w:val="Cmsor1Char"/>
     <w:uiPriority w:val="9"/>
     <w:qFormat/>
     <w:rsid w:val="00ED187F"/>
@@ -2081,11 +3056,11 @@
       <w:szCs w:val="28"/>
     </w:rPr>
   </w:style>
-  <w:style w:type="paragraph" w:styleId="Heading2">
+  <w:style w:type="paragraph" w:styleId="Cmsor2">
     <w:name w:val="heading 2"/>
-    <w:basedOn w:val="Normal"/>
-    <w:next w:val="Normal"/>
-    <w:link w:val="Heading2Char"/>
+    <w:basedOn w:val="Norml"/>
+    <w:next w:val="Norml"/>
+    <w:link w:val="Cmsor2Char"/>
     <w:uiPriority w:val="9"/>
     <w:unhideWhenUsed/>
     <w:qFormat/>
@@ -2105,11 +3080,11 @@
       <w:szCs w:val="26"/>
     </w:rPr>
   </w:style>
-  <w:style w:type="paragraph" w:styleId="Heading3">
+  <w:style w:type="paragraph" w:styleId="Cmsor3">
     <w:name w:val="heading 3"/>
-    <w:basedOn w:val="Normal"/>
-    <w:next w:val="Normal"/>
-    <w:link w:val="Heading3Char"/>
+    <w:basedOn w:val="Norml"/>
+    <w:next w:val="Norml"/>
+    <w:link w:val="Cmsor3Char"/>
     <w:uiPriority w:val="9"/>
     <w:unhideWhenUsed/>
     <w:qFormat/>
@@ -2127,18 +3102,39 @@
       <w:color w:val="5B9BD5" w:themeColor="accent1"/>
     </w:rPr>
   </w:style>
-  <w:style w:type="character" w:default="1" w:styleId="DefaultParagraphFont">
+  <w:style w:type="paragraph" w:styleId="Cmsor4">
+    <w:name w:val="heading 4"/>
+    <w:basedOn w:val="Norml"/>
+    <w:next w:val="Norml"/>
+    <w:link w:val="Cmsor4Char"/>
+    <w:uiPriority w:val="9"/>
+    <w:unhideWhenUsed/>
+    <w:qFormat/>
+    <w:rsid w:val="00915855"/>
+    <w:pPr>
+      <w:keepNext/>
+      <w:keepLines/>
+      <w:spacing w:before="40" w:after="0"/>
+      <w:outlineLvl w:val="3"/>
+    </w:pPr>
+    <w:rPr>
+      <w:rFonts w:asciiTheme="majorHAnsi" w:eastAsiaTheme="majorEastAsia" w:hAnsiTheme="majorHAnsi" w:cstheme="majorBidi"/>
+      <w:i/>
+      <w:iCs/>
+      <w:color w:val="2E74B5" w:themeColor="accent1" w:themeShade="BF"/>
+    </w:rPr>
+  </w:style>
+  <w:style w:type="character" w:default="1" w:styleId="Bekezdsalapbettpusa">
     <w:name w:val="Default Paragraph Font"/>
     <w:uiPriority w:val="1"/>
     <w:semiHidden/>
     <w:unhideWhenUsed/>
   </w:style>
-  <w:style w:type="table" w:default="1" w:styleId="TableNormal">
+  <w:style w:type="table" w:default="1" w:styleId="Normltblzat">
     <w:name w:val="Normal Table"/>
     <w:uiPriority w:val="99"/>
     <w:semiHidden/>
     <w:unhideWhenUsed/>
-    <w:qFormat/>
     <w:tblPr>
       <w:tblInd w:w="0" w:type="dxa"/>
       <w:tblCellMar>
@@ -2149,16 +3145,16 @@
       </w:tblCellMar>
     </w:tblPr>
   </w:style>
-  <w:style w:type="numbering" w:default="1" w:styleId="NoList">
+  <w:style w:type="numbering" w:default="1" w:styleId="Nemlista">
     <w:name w:val="No List"/>
     <w:uiPriority w:val="99"/>
     <w:semiHidden/>
     <w:unhideWhenUsed/>
   </w:style>
-  <w:style w:type="character" w:customStyle="1" w:styleId="Heading2Char">
-    <w:name w:val="Heading 2 Char"/>
-    <w:basedOn w:val="DefaultParagraphFont"/>
-    <w:link w:val="Heading2"/>
+  <w:style w:type="character" w:customStyle="1" w:styleId="Cmsor2Char">
+    <w:name w:val="Címsor 2 Char"/>
+    <w:basedOn w:val="Bekezdsalapbettpusa"/>
+    <w:link w:val="Cmsor2"/>
     <w:uiPriority w:val="9"/>
     <w:rsid w:val="000431E4"/>
     <w:rPr>
@@ -2170,10 +3166,10 @@
       <w:szCs w:val="26"/>
     </w:rPr>
   </w:style>
-  <w:style w:type="character" w:customStyle="1" w:styleId="Heading1Char">
-    <w:name w:val="Heading 1 Char"/>
-    <w:basedOn w:val="DefaultParagraphFont"/>
-    <w:link w:val="Heading1"/>
+  <w:style w:type="character" w:customStyle="1" w:styleId="Cmsor1Char">
+    <w:name w:val="Címsor 1 Char"/>
+    <w:basedOn w:val="Bekezdsalapbettpusa"/>
+    <w:link w:val="Cmsor1"/>
     <w:uiPriority w:val="9"/>
     <w:rsid w:val="00ED187F"/>
     <w:rPr>
@@ -2185,10 +3181,10 @@
       <w:szCs w:val="28"/>
     </w:rPr>
   </w:style>
-  <w:style w:type="paragraph" w:styleId="BalloonText">
+  <w:style w:type="paragraph" w:styleId="Buborkszveg">
     <w:name w:val="Balloon Text"/>
-    <w:basedOn w:val="Normal"/>
-    <w:link w:val="BalloonTextChar"/>
+    <w:basedOn w:val="Norml"/>
+    <w:link w:val="BuborkszvegChar"/>
     <w:uiPriority w:val="99"/>
     <w:semiHidden/>
     <w:unhideWhenUsed/>
@@ -2202,10 +3198,10 @@
       <w:szCs w:val="16"/>
     </w:rPr>
   </w:style>
-  <w:style w:type="character" w:customStyle="1" w:styleId="BalloonTextChar">
-    <w:name w:val="Balloon Text Char"/>
-    <w:basedOn w:val="DefaultParagraphFont"/>
-    <w:link w:val="BalloonText"/>
+  <w:style w:type="character" w:customStyle="1" w:styleId="BuborkszvegChar">
+    <w:name w:val="Buborékszöveg Char"/>
+    <w:basedOn w:val="Bekezdsalapbettpusa"/>
+    <w:link w:val="Buborkszveg"/>
     <w:uiPriority w:val="99"/>
     <w:semiHidden/>
     <w:rsid w:val="005A20E0"/>
@@ -2215,10 +3211,10 @@
       <w:szCs w:val="16"/>
     </w:rPr>
   </w:style>
-  <w:style w:type="character" w:customStyle="1" w:styleId="Heading3Char">
-    <w:name w:val="Heading 3 Char"/>
-    <w:basedOn w:val="DefaultParagraphFont"/>
-    <w:link w:val="Heading3"/>
+  <w:style w:type="character" w:customStyle="1" w:styleId="Cmsor3Char">
+    <w:name w:val="Címsor 3 Char"/>
+    <w:basedOn w:val="Bekezdsalapbettpusa"/>
+    <w:link w:val="Cmsor3"/>
     <w:uiPriority w:val="9"/>
     <w:rsid w:val="00CC5645"/>
     <w:rPr>
@@ -2228,9 +3224,9 @@
       <w:color w:val="5B9BD5" w:themeColor="accent1"/>
     </w:rPr>
   </w:style>
-  <w:style w:type="paragraph" w:styleId="ListParagraph">
+  <w:style w:type="paragraph" w:styleId="Listaszerbekezds">
     <w:name w:val="List Paragraph"/>
-    <w:basedOn w:val="Normal"/>
+    <w:basedOn w:val="Norml"/>
     <w:uiPriority w:val="34"/>
     <w:qFormat/>
     <w:rsid w:val="00CC5645"/>
@@ -2239,9 +3235,9 @@
       <w:contextualSpacing/>
     </w:pPr>
   </w:style>
-  <w:style w:type="paragraph" w:styleId="NoSpacing">
+  <w:style w:type="paragraph" w:styleId="Nincstrkz">
     <w:name w:val="No Spacing"/>
-    <w:link w:val="NoSpacingChar"/>
+    <w:link w:val="NincstrkzChar"/>
     <w:uiPriority w:val="1"/>
     <w:qFormat/>
     <w:rsid w:val="00ED187F"/>
@@ -2252,21 +3248,34 @@
       <w:rFonts w:eastAsiaTheme="minorEastAsia"/>
     </w:rPr>
   </w:style>
-  <w:style w:type="character" w:customStyle="1" w:styleId="NoSpacingChar">
-    <w:name w:val="No Spacing Char"/>
-    <w:basedOn w:val="DefaultParagraphFont"/>
-    <w:link w:val="NoSpacing"/>
+  <w:style w:type="character" w:customStyle="1" w:styleId="NincstrkzChar">
+    <w:name w:val="Nincs térköz Char"/>
+    <w:basedOn w:val="Bekezdsalapbettpusa"/>
+    <w:link w:val="Nincstrkz"/>
     <w:uiPriority w:val="1"/>
     <w:rsid w:val="00ED187F"/>
     <w:rPr>
       <w:rFonts w:eastAsiaTheme="minorEastAsia"/>
     </w:rPr>
   </w:style>
+  <w:style w:type="character" w:customStyle="1" w:styleId="Cmsor4Char">
+    <w:name w:val="Címsor 4 Char"/>
+    <w:basedOn w:val="Bekezdsalapbettpusa"/>
+    <w:link w:val="Cmsor4"/>
+    <w:uiPriority w:val="9"/>
+    <w:rsid w:val="00915855"/>
+    <w:rPr>
+      <w:rFonts w:asciiTheme="majorHAnsi" w:eastAsiaTheme="majorEastAsia" w:hAnsiTheme="majorHAnsi" w:cstheme="majorBidi"/>
+      <w:i/>
+      <w:iCs/>
+      <w:color w:val="2E74B5" w:themeColor="accent1" w:themeShade="BF"/>
+    </w:rPr>
+  </w:style>
 </w:styles>
 </file>
 
 <file path=word/glossary/document.xml><?xml version="1.0" encoding="utf-8"?>
-<w:glossaryDocument xmlns:ve="http://schemas.openxmlformats.org/markup-compatibility/2006" xmlns:o="urn:schemas-microsoft-com:office:office" xmlns:r="http://schemas.openxmlformats.org/officeDocument/2006/relationships" xmlns:m="http://schemas.openxmlformats.org/officeDocument/2006/math" xmlns:v="urn:schemas-microsoft-com:vml" xmlns:wp="http://schemas.openxmlformats.org/drawingml/2006/wordprocessingDrawing" xmlns:w10="urn:schemas-microsoft-com:office:word" xmlns:w="http://schemas.openxmlformats.org/wordprocessingml/2006/main" xmlns:wne="http://schemas.microsoft.com/office/word/2006/wordml">
+<w:glossaryDocument xmlns:wpc="http://schemas.microsoft.com/office/word/2010/wordprocessingCanvas" xmlns:mc="http://schemas.openxmlformats.org/markup-compatibility/2006" xmlns:o="urn:schemas-microsoft-com:office:office" xmlns:r="http://schemas.openxmlformats.org/officeDocument/2006/relationships" xmlns:m="http://schemas.openxmlformats.org/officeDocument/2006/math" xmlns:v="urn:schemas-microsoft-com:vml" xmlns:wp14="http://schemas.microsoft.com/office/word/2010/wordprocessingDrawing" xmlns:wp="http://schemas.openxmlformats.org/drawingml/2006/wordprocessingDrawing" xmlns:w10="urn:schemas-microsoft-com:office:word" xmlns:w="http://schemas.openxmlformats.org/wordprocessingml/2006/main" xmlns:w14="http://schemas.microsoft.com/office/word/2010/wordml" xmlns:w15="http://schemas.microsoft.com/office/word/2012/wordml" xmlns:wpg="http://schemas.microsoft.com/office/word/2010/wordprocessingGroup" xmlns:wpi="http://schemas.microsoft.com/office/word/2010/wordprocessingInk" xmlns:wne="http://schemas.microsoft.com/office/word/2006/wordml" xmlns:wps="http://schemas.microsoft.com/office/word/2010/wordprocessingShape" mc:Ignorable="w14 w15 wp14">
   <w:docParts>
     <w:docPart>
       <w:docPartPr>
@@ -2320,7 +3329,7 @@
           <w:r>
             <w:rPr>
               <w:rFonts w:asciiTheme="majorHAnsi" w:eastAsiaTheme="majorEastAsia" w:hAnsiTheme="majorHAnsi" w:cstheme="majorBidi"/>
-              <w:color w:val="4F81BD" w:themeColor="accent1"/>
+              <w:color w:val="5B9BD5" w:themeColor="accent1"/>
               <w:sz w:val="80"/>
               <w:szCs w:val="80"/>
             </w:rPr>
@@ -2380,7 +3389,7 @@
           </w:pPr>
           <w:r>
             <w:rPr>
-              <w:color w:val="4F81BD" w:themeColor="accent1"/>
+              <w:color w:val="5B9BD5" w:themeColor="accent1"/>
             </w:rPr>
             <w:t>[Type the author name]</w:t>
           </w:r>
@@ -2392,14 +3401,7 @@
 </file>
 
 <file path=word/glossary/fontTable.xml><?xml version="1.0" encoding="utf-8"?>
-<w:fonts xmlns:r="http://schemas.openxmlformats.org/officeDocument/2006/relationships" xmlns:w="http://schemas.openxmlformats.org/wordprocessingml/2006/main">
-  <w:font w:name="Times New Roman">
-    <w:panose1 w:val="02020603050405020304"/>
-    <w:charset w:val="00"/>
-    <w:family w:val="roman"/>
-    <w:pitch w:val="variable"/>
-    <w:sig w:usb0="E0002AFF" w:usb1="C0007841" w:usb2="00000009" w:usb3="00000000" w:csb0="000001FF" w:csb1="00000000"/>
-  </w:font>
+<w:fonts xmlns:mc="http://schemas.openxmlformats.org/markup-compatibility/2006" xmlns:r="http://schemas.openxmlformats.org/officeDocument/2006/relationships" xmlns:w="http://schemas.openxmlformats.org/wordprocessingml/2006/main" xmlns:w14="http://schemas.microsoft.com/office/word/2010/wordml" xmlns:w15="http://schemas.microsoft.com/office/word/2012/wordml" mc:Ignorable="w14 w15">
   <w:font w:name="Symbol">
     <w:panose1 w:val="05050102010706020507"/>
     <w:charset w:val="02"/>
@@ -2407,9 +3409,16 @@
     <w:pitch w:val="variable"/>
     <w:sig w:usb0="00000000" w:usb1="10000000" w:usb2="00000000" w:usb3="00000000" w:csb0="80000000" w:csb1="00000000"/>
   </w:font>
+  <w:font w:name="Times New Roman">
+    <w:panose1 w:val="02020603050405020304"/>
+    <w:charset w:val="EE"/>
+    <w:family w:val="roman"/>
+    <w:pitch w:val="variable"/>
+    <w:sig w:usb0="E0002EFF" w:usb1="C0007843" w:usb2="00000009" w:usb3="00000000" w:csb0="000001FF" w:csb1="00000000"/>
+  </w:font>
   <w:font w:name="Courier New">
     <w:panose1 w:val="02070309020205020404"/>
-    <w:charset w:val="00"/>
+    <w:charset w:val="EE"/>
     <w:family w:val="modern"/>
     <w:pitch w:val="fixed"/>
     <w:sig w:usb0="E0002AFF" w:usb1="C0007843" w:usb2="00000009" w:usb3="00000000" w:csb0="000001FF" w:csb1="00000000"/>
@@ -2423,53 +3432,50 @@
   </w:font>
   <w:font w:name="Calibri">
     <w:panose1 w:val="020F0502020204030204"/>
-    <w:charset w:val="00"/>
+    <w:charset w:val="EE"/>
     <w:family w:val="swiss"/>
     <w:pitch w:val="variable"/>
     <w:sig w:usb0="E00002FF" w:usb1="4000ACFF" w:usb2="00000001" w:usb3="00000000" w:csb0="0000019F" w:csb1="00000000"/>
   </w:font>
   <w:font w:name="Calibri Light">
     <w:panose1 w:val="020F0302020204030204"/>
-    <w:charset w:val="00"/>
+    <w:charset w:val="EE"/>
     <w:family w:val="swiss"/>
     <w:pitch w:val="variable"/>
     <w:sig w:usb0="A00002EF" w:usb1="4000207B" w:usb2="00000000" w:usb3="00000000" w:csb0="0000019F" w:csb1="00000000"/>
   </w:font>
   <w:font w:name="Tahoma">
     <w:panose1 w:val="020B0604030504040204"/>
-    <w:charset w:val="00"/>
+    <w:charset w:val="EE"/>
     <w:family w:val="swiss"/>
     <w:pitch w:val="variable"/>
     <w:sig w:usb0="E1002EFF" w:usb1="C000605B" w:usb2="00000029" w:usb3="00000000" w:csb0="000101FF" w:csb1="00000000"/>
-  </w:font>
-  <w:font w:name="Cambria">
-    <w:panose1 w:val="02040503050406030204"/>
-    <w:charset w:val="00"/>
-    <w:family w:val="roman"/>
-    <w:pitch w:val="variable"/>
-    <w:sig w:usb0="E00002FF" w:usb1="400004FF" w:usb2="00000000" w:usb3="00000000" w:csb0="0000019F" w:csb1="00000000"/>
   </w:font>
 </w:fonts>
 </file>
 
 <file path=word/glossary/settings.xml><?xml version="1.0" encoding="utf-8"?>
-<w:settings xmlns:o="urn:schemas-microsoft-com:office:office" xmlns:r="http://schemas.openxmlformats.org/officeDocument/2006/relationships" xmlns:m="http://schemas.openxmlformats.org/officeDocument/2006/math" xmlns:v="urn:schemas-microsoft-com:vml" xmlns:w10="urn:schemas-microsoft-com:office:word" xmlns:w="http://schemas.openxmlformats.org/wordprocessingml/2006/main" xmlns:sl="http://schemas.openxmlformats.org/schemaLibrary/2006/main">
+<w:settings xmlns:mc="http://schemas.openxmlformats.org/markup-compatibility/2006" xmlns:o="urn:schemas-microsoft-com:office:office" xmlns:r="http://schemas.openxmlformats.org/officeDocument/2006/relationships" xmlns:m="http://schemas.openxmlformats.org/officeDocument/2006/math" xmlns:v="urn:schemas-microsoft-com:vml" xmlns:w10="urn:schemas-microsoft-com:office:word" xmlns:w="http://schemas.openxmlformats.org/wordprocessingml/2006/main" xmlns:w14="http://schemas.microsoft.com/office/word/2010/wordml" xmlns:w15="http://schemas.microsoft.com/office/word/2012/wordml" xmlns:sl="http://schemas.openxmlformats.org/schemaLibrary/2006/main" mc:Ignorable="w14 w15">
   <w:view w:val="normal"/>
   <w:defaultTabStop w:val="720"/>
+  <w:hyphenationZone w:val="425"/>
   <w:characterSpacingControl w:val="doNotCompress"/>
   <w:compat>
     <w:useFELayout/>
+    <w:compatSetting w:name="compatibilityMode" w:uri="http://schemas.microsoft.com/office/word" w:val="12"/>
   </w:compat>
   <w:rsids>
     <w:rsidRoot w:val="006B3696"/>
     <w:rsid w:val="006B3696"/>
+    <w:rsid w:val="009E033C"/>
+    <w:rsid w:val="00BF6B69"/>
     <w:rsid w:val="00C30E67"/>
   </w:rsids>
   <m:mathPr>
     <m:mathFont m:val="Cambria Math"/>
     <m:brkBin m:val="before"/>
     <m:brkBinSub m:val="--"/>
-    <m:smallFrac m:val="off"/>
+    <m:smallFrac m:val="0"/>
     <m:dispDef/>
     <m:lMargin m:val="0"/>
     <m:rMargin m:val="0"/>
@@ -2480,13 +3486,13 @@
   </m:mathPr>
   <w:themeFontLang w:val="en-US"/>
   <w:clrSchemeMapping w:bg1="light1" w:t1="dark1" w:bg2="light2" w:t2="dark2" w:accent1="accent1" w:accent2="accent2" w:accent3="accent3" w:accent4="accent4" w:accent5="accent5" w:accent6="accent6" w:hyperlink="hyperlink" w:followedHyperlink="followedHyperlink"/>
-  <w:decimalSymbol w:val="."/>
-  <w:listSeparator w:val=","/>
+  <w:decimalSymbol w:val=","/>
+  <w:listSeparator w:val=";"/>
 </w:settings>
 </file>
 
 <file path=word/glossary/styles.xml><?xml version="1.0" encoding="utf-8"?>
-<w:styles xmlns:r="http://schemas.openxmlformats.org/officeDocument/2006/relationships" xmlns:w="http://schemas.openxmlformats.org/wordprocessingml/2006/main">
+<w:styles xmlns:mc="http://schemas.openxmlformats.org/markup-compatibility/2006" xmlns:r="http://schemas.openxmlformats.org/officeDocument/2006/relationships" xmlns:w="http://schemas.openxmlformats.org/wordprocessingml/2006/main" xmlns:w14="http://schemas.microsoft.com/office/word/2010/wordml" xmlns:w15="http://schemas.microsoft.com/office/word/2012/wordml" mc:Ignorable="w14 w15">
   <w:docDefaults>
     <w:rPrDefault>
       <w:rPr>
@@ -2502,161 +3508,394 @@
       </w:pPr>
     </w:pPrDefault>
   </w:docDefaults>
-  <w:latentStyles w:defLockedState="0" w:defUIPriority="99" w:defSemiHidden="1" w:defUnhideWhenUsed="1" w:defQFormat="0" w:count="267">
-    <w:lsdException w:name="Normal" w:semiHidden="0" w:uiPriority="0" w:unhideWhenUsed="0" w:qFormat="1"/>
-    <w:lsdException w:name="heading 1" w:semiHidden="0" w:uiPriority="9" w:unhideWhenUsed="0" w:qFormat="1"/>
-    <w:lsdException w:name="heading 2" w:uiPriority="9" w:qFormat="1"/>
-    <w:lsdException w:name="heading 3" w:uiPriority="9" w:qFormat="1"/>
-    <w:lsdException w:name="heading 4" w:uiPriority="9" w:qFormat="1"/>
-    <w:lsdException w:name="heading 5" w:uiPriority="9" w:qFormat="1"/>
-    <w:lsdException w:name="heading 6" w:uiPriority="9" w:qFormat="1"/>
-    <w:lsdException w:name="heading 7" w:uiPriority="9" w:qFormat="1"/>
-    <w:lsdException w:name="heading 8" w:uiPriority="9" w:qFormat="1"/>
-    <w:lsdException w:name="heading 9" w:uiPriority="9" w:qFormat="1"/>
-    <w:lsdException w:name="toc 1" w:uiPriority="39"/>
-    <w:lsdException w:name="toc 2" w:uiPriority="39"/>
-    <w:lsdException w:name="toc 3" w:uiPriority="39"/>
-    <w:lsdException w:name="toc 4" w:uiPriority="39"/>
-    <w:lsdException w:name="toc 5" w:uiPriority="39"/>
-    <w:lsdException w:name="toc 6" w:uiPriority="39"/>
-    <w:lsdException w:name="toc 7" w:uiPriority="39"/>
-    <w:lsdException w:name="toc 8" w:uiPriority="39"/>
-    <w:lsdException w:name="toc 9" w:uiPriority="39"/>
-    <w:lsdException w:name="caption" w:uiPriority="35" w:qFormat="1"/>
-    <w:lsdException w:name="Title" w:semiHidden="0" w:uiPriority="10" w:unhideWhenUsed="0" w:qFormat="1"/>
-    <w:lsdException w:name="Default Paragraph Font" w:uiPriority="1"/>
-    <w:lsdException w:name="Subtitle" w:semiHidden="0" w:uiPriority="11" w:unhideWhenUsed="0" w:qFormat="1"/>
-    <w:lsdException w:name="Strong" w:semiHidden="0" w:uiPriority="22" w:unhideWhenUsed="0" w:qFormat="1"/>
-    <w:lsdException w:name="Emphasis" w:semiHidden="0" w:uiPriority="20" w:unhideWhenUsed="0" w:qFormat="1"/>
-    <w:lsdException w:name="Table Grid" w:semiHidden="0" w:uiPriority="59" w:unhideWhenUsed="0"/>
-    <w:lsdException w:name="Placeholder Text" w:unhideWhenUsed="0"/>
-    <w:lsdException w:name="No Spacing" w:semiHidden="0" w:uiPriority="1" w:unhideWhenUsed="0" w:qFormat="1"/>
-    <w:lsdException w:name="Light Shading" w:semiHidden="0" w:uiPriority="60" w:unhideWhenUsed="0"/>
-    <w:lsdException w:name="Light List" w:semiHidden="0" w:uiPriority="61" w:unhideWhenUsed="0"/>
-    <w:lsdException w:name="Light Grid" w:semiHidden="0" w:uiPriority="62" w:unhideWhenUsed="0"/>
-    <w:lsdException w:name="Medium Shading 1" w:semiHidden="0" w:uiPriority="63" w:unhideWhenUsed="0"/>
-    <w:lsdException w:name="Medium Shading 2" w:semiHidden="0" w:uiPriority="64" w:unhideWhenUsed="0"/>
-    <w:lsdException w:name="Medium List 1" w:semiHidden="0" w:uiPriority="65" w:unhideWhenUsed="0"/>
-    <w:lsdException w:name="Medium List 2" w:semiHidden="0" w:uiPriority="66" w:unhideWhenUsed="0"/>
-    <w:lsdException w:name="Medium Grid 1" w:semiHidden="0" w:uiPriority="67" w:unhideWhenUsed="0"/>
-    <w:lsdException w:name="Medium Grid 2" w:semiHidden="0" w:uiPriority="68" w:unhideWhenUsed="0"/>
-    <w:lsdException w:name="Medium Grid 3" w:semiHidden="0" w:uiPriority="69" w:unhideWhenUsed="0"/>
-    <w:lsdException w:name="Dark List" w:semiHidden="0" w:uiPriority="70" w:unhideWhenUsed="0"/>
-    <w:lsdException w:name="Colorful Shading" w:semiHidden="0" w:uiPriority="71" w:unhideWhenUsed="0"/>
-    <w:lsdException w:name="Colorful List" w:semiHidden="0" w:uiPriority="72" w:unhideWhenUsed="0"/>
-    <w:lsdException w:name="Colorful Grid" w:semiHidden="0" w:uiPriority="73" w:unhideWhenUsed="0"/>
-    <w:lsdException w:name="Light Shading Accent 1" w:semiHidden="0" w:uiPriority="60" w:unhideWhenUsed="0"/>
-    <w:lsdException w:name="Light List Accent 1" w:semiHidden="0" w:uiPriority="61" w:unhideWhenUsed="0"/>
-    <w:lsdException w:name="Light Grid Accent 1" w:semiHidden="0" w:uiPriority="62" w:unhideWhenUsed="0"/>
-    <w:lsdException w:name="Medium Shading 1 Accent 1" w:semiHidden="0" w:uiPriority="63" w:unhideWhenUsed="0"/>
-    <w:lsdException w:name="Medium Shading 2 Accent 1" w:semiHidden="0" w:uiPriority="64" w:unhideWhenUsed="0"/>
-    <w:lsdException w:name="Medium List 1 Accent 1" w:semiHidden="0" w:uiPriority="65" w:unhideWhenUsed="0"/>
-    <w:lsdException w:name="Revision" w:unhideWhenUsed="0"/>
-    <w:lsdException w:name="List Paragraph" w:semiHidden="0" w:uiPriority="34" w:unhideWhenUsed="0" w:qFormat="1"/>
-    <w:lsdException w:name="Quote" w:semiHidden="0" w:uiPriority="29" w:unhideWhenUsed="0" w:qFormat="1"/>
-    <w:lsdException w:name="Intense Quote" w:semiHidden="0" w:uiPriority="30" w:unhideWhenUsed="0" w:qFormat="1"/>
-    <w:lsdException w:name="Medium List 2 Accent 1" w:semiHidden="0" w:uiPriority="66" w:unhideWhenUsed="0"/>
-    <w:lsdException w:name="Medium Grid 1 Accent 1" w:semiHidden="0" w:uiPriority="67" w:unhideWhenUsed="0"/>
-    <w:lsdException w:name="Medium Grid 2 Accent 1" w:semiHidden="0" w:uiPriority="68" w:unhideWhenUsed="0"/>
-    <w:lsdException w:name="Medium Grid 3 Accent 1" w:semiHidden="0" w:uiPriority="69" w:unhideWhenUsed="0"/>
-    <w:lsdException w:name="Dark List Accent 1" w:semiHidden="0" w:uiPriority="70" w:unhideWhenUsed="0"/>
-    <w:lsdException w:name="Colorful Shading Accent 1" w:semiHidden="0" w:uiPriority="71" w:unhideWhenUsed="0"/>
-    <w:lsdException w:name="Colorful List Accent 1" w:semiHidden="0" w:uiPriority="72" w:unhideWhenUsed="0"/>
-    <w:lsdException w:name="Colorful Grid Accent 1" w:semiHidden="0" w:uiPriority="73" w:unhideWhenUsed="0"/>
-    <w:lsdException w:name="Light Shading Accent 2" w:semiHidden="0" w:uiPriority="60" w:unhideWhenUsed="0"/>
-    <w:lsdException w:name="Light List Accent 2" w:semiHidden="0" w:uiPriority="61" w:unhideWhenUsed="0"/>
-    <w:lsdException w:name="Light Grid Accent 2" w:semiHidden="0" w:uiPriority="62" w:unhideWhenUsed="0"/>
-    <w:lsdException w:name="Medium Shading 1 Accent 2" w:semiHidden="0" w:uiPriority="63" w:unhideWhenUsed="0"/>
-    <w:lsdException w:name="Medium Shading 2 Accent 2" w:semiHidden="0" w:uiPriority="64" w:unhideWhenUsed="0"/>
-    <w:lsdException w:name="Medium List 1 Accent 2" w:semiHidden="0" w:uiPriority="65" w:unhideWhenUsed="0"/>
-    <w:lsdException w:name="Medium List 2 Accent 2" w:semiHidden="0" w:uiPriority="66" w:unhideWhenUsed="0"/>
-    <w:lsdException w:name="Medium Grid 1 Accent 2" w:semiHidden="0" w:uiPriority="67" w:unhideWhenUsed="0"/>
-    <w:lsdException w:name="Medium Grid 2 Accent 2" w:semiHidden="0" w:uiPriority="68" w:unhideWhenUsed="0"/>
-    <w:lsdException w:name="Medium Grid 3 Accent 2" w:semiHidden="0" w:uiPriority="69" w:unhideWhenUsed="0"/>
-    <w:lsdException w:name="Dark List Accent 2" w:semiHidden="0" w:uiPriority="70" w:unhideWhenUsed="0"/>
-    <w:lsdException w:name="Colorful Shading Accent 2" w:semiHidden="0" w:uiPriority="71" w:unhideWhenUsed="0"/>
-    <w:lsdException w:name="Colorful List Accent 2" w:semiHidden="0" w:uiPriority="72" w:unhideWhenUsed="0"/>
-    <w:lsdException w:name="Colorful Grid Accent 2" w:semiHidden="0" w:uiPriority="73" w:unhideWhenUsed="0"/>
-    <w:lsdException w:name="Light Shading Accent 3" w:semiHidden="0" w:uiPriority="60" w:unhideWhenUsed="0"/>
-    <w:lsdException w:name="Light List Accent 3" w:semiHidden="0" w:uiPriority="61" w:unhideWhenUsed="0"/>
-    <w:lsdException w:name="Light Grid Accent 3" w:semiHidden="0" w:uiPriority="62" w:unhideWhenUsed="0"/>
-    <w:lsdException w:name="Medium Shading 1 Accent 3" w:semiHidden="0" w:uiPriority="63" w:unhideWhenUsed="0"/>
-    <w:lsdException w:name="Medium Shading 2 Accent 3" w:semiHidden="0" w:uiPriority="64" w:unhideWhenUsed="0"/>
-    <w:lsdException w:name="Medium List 1 Accent 3" w:semiHidden="0" w:uiPriority="65" w:unhideWhenUsed="0"/>
-    <w:lsdException w:name="Medium List 2 Accent 3" w:semiHidden="0" w:uiPriority="66" w:unhideWhenUsed="0"/>
-    <w:lsdException w:name="Medium Grid 1 Accent 3" w:semiHidden="0" w:uiPriority="67" w:unhideWhenUsed="0"/>
-    <w:lsdException w:name="Medium Grid 2 Accent 3" w:semiHidden="0" w:uiPriority="68" w:unhideWhenUsed="0"/>
-    <w:lsdException w:name="Medium Grid 3 Accent 3" w:semiHidden="0" w:uiPriority="69" w:unhideWhenUsed="0"/>
-    <w:lsdException w:name="Dark List Accent 3" w:semiHidden="0" w:uiPriority="70" w:unhideWhenUsed="0"/>
-    <w:lsdException w:name="Colorful Shading Accent 3" w:semiHidden="0" w:uiPriority="71" w:unhideWhenUsed="0"/>
-    <w:lsdException w:name="Colorful List Accent 3" w:semiHidden="0" w:uiPriority="72" w:unhideWhenUsed="0"/>
-    <w:lsdException w:name="Colorful Grid Accent 3" w:semiHidden="0" w:uiPriority="73" w:unhideWhenUsed="0"/>
-    <w:lsdException w:name="Light Shading Accent 4" w:semiHidden="0" w:uiPriority="60" w:unhideWhenUsed="0"/>
-    <w:lsdException w:name="Light List Accent 4" w:semiHidden="0" w:uiPriority="61" w:unhideWhenUsed="0"/>
-    <w:lsdException w:name="Light Grid Accent 4" w:semiHidden="0" w:uiPriority="62" w:unhideWhenUsed="0"/>
-    <w:lsdException w:name="Medium Shading 1 Accent 4" w:semiHidden="0" w:uiPriority="63" w:unhideWhenUsed="0"/>
-    <w:lsdException w:name="Medium Shading 2 Accent 4" w:semiHidden="0" w:uiPriority="64" w:unhideWhenUsed="0"/>
-    <w:lsdException w:name="Medium List 1 Accent 4" w:semiHidden="0" w:uiPriority="65" w:unhideWhenUsed="0"/>
-    <w:lsdException w:name="Medium List 2 Accent 4" w:semiHidden="0" w:uiPriority="66" w:unhideWhenUsed="0"/>
-    <w:lsdException w:name="Medium Grid 1 Accent 4" w:semiHidden="0" w:uiPriority="67" w:unhideWhenUsed="0"/>
-    <w:lsdException w:name="Medium Grid 2 Accent 4" w:semiHidden="0" w:uiPriority="68" w:unhideWhenUsed="0"/>
-    <w:lsdException w:name="Medium Grid 3 Accent 4" w:semiHidden="0" w:uiPriority="69" w:unhideWhenUsed="0"/>
-    <w:lsdException w:name="Dark List Accent 4" w:semiHidden="0" w:uiPriority="70" w:unhideWhenUsed="0"/>
-    <w:lsdException w:name="Colorful Shading Accent 4" w:semiHidden="0" w:uiPriority="71" w:unhideWhenUsed="0"/>
-    <w:lsdException w:name="Colorful List Accent 4" w:semiHidden="0" w:uiPriority="72" w:unhideWhenUsed="0"/>
-    <w:lsdException w:name="Colorful Grid Accent 4" w:semiHidden="0" w:uiPriority="73" w:unhideWhenUsed="0"/>
-    <w:lsdException w:name="Light Shading Accent 5" w:semiHidden="0" w:uiPriority="60" w:unhideWhenUsed="0"/>
-    <w:lsdException w:name="Light List Accent 5" w:semiHidden="0" w:uiPriority="61" w:unhideWhenUsed="0"/>
-    <w:lsdException w:name="Light Grid Accent 5" w:semiHidden="0" w:uiPriority="62" w:unhideWhenUsed="0"/>
-    <w:lsdException w:name="Medium Shading 1 Accent 5" w:semiHidden="0" w:uiPriority="63" w:unhideWhenUsed="0"/>
-    <w:lsdException w:name="Medium Shading 2 Accent 5" w:semiHidden="0" w:uiPriority="64" w:unhideWhenUsed="0"/>
-    <w:lsdException w:name="Medium List 1 Accent 5" w:semiHidden="0" w:uiPriority="65" w:unhideWhenUsed="0"/>
-    <w:lsdException w:name="Medium List 2 Accent 5" w:semiHidden="0" w:uiPriority="66" w:unhideWhenUsed="0"/>
-    <w:lsdException w:name="Medium Grid 1 Accent 5" w:semiHidden="0" w:uiPriority="67" w:unhideWhenUsed="0"/>
-    <w:lsdException w:name="Medium Grid 2 Accent 5" w:semiHidden="0" w:uiPriority="68" w:unhideWhenUsed="0"/>
-    <w:lsdException w:name="Medium Grid 3 Accent 5" w:semiHidden="0" w:uiPriority="69" w:unhideWhenUsed="0"/>
-    <w:lsdException w:name="Dark List Accent 5" w:semiHidden="0" w:uiPriority="70" w:unhideWhenUsed="0"/>
-    <w:lsdException w:name="Colorful Shading Accent 5" w:semiHidden="0" w:uiPriority="71" w:unhideWhenUsed="0"/>
-    <w:lsdException w:name="Colorful List Accent 5" w:semiHidden="0" w:uiPriority="72" w:unhideWhenUsed="0"/>
-    <w:lsdException w:name="Colorful Grid Accent 5" w:semiHidden="0" w:uiPriority="73" w:unhideWhenUsed="0"/>
-    <w:lsdException w:name="Light Shading Accent 6" w:semiHidden="0" w:uiPriority="60" w:unhideWhenUsed="0"/>
-    <w:lsdException w:name="Light List Accent 6" w:semiHidden="0" w:uiPriority="61" w:unhideWhenUsed="0"/>
-    <w:lsdException w:name="Light Grid Accent 6" w:semiHidden="0" w:uiPriority="62" w:unhideWhenUsed="0"/>
-    <w:lsdException w:name="Medium Shading 1 Accent 6" w:semiHidden="0" w:uiPriority="63" w:unhideWhenUsed="0"/>
-    <w:lsdException w:name="Medium Shading 2 Accent 6" w:semiHidden="0" w:uiPriority="64" w:unhideWhenUsed="0"/>
-    <w:lsdException w:name="Medium List 1 Accent 6" w:semiHidden="0" w:uiPriority="65" w:unhideWhenUsed="0"/>
-    <w:lsdException w:name="Medium List 2 Accent 6" w:semiHidden="0" w:uiPriority="66" w:unhideWhenUsed="0"/>
-    <w:lsdException w:name="Medium Grid 1 Accent 6" w:semiHidden="0" w:uiPriority="67" w:unhideWhenUsed="0"/>
-    <w:lsdException w:name="Medium Grid 2 Accent 6" w:semiHidden="0" w:uiPriority="68" w:unhideWhenUsed="0"/>
-    <w:lsdException w:name="Medium Grid 3 Accent 6" w:semiHidden="0" w:uiPriority="69" w:unhideWhenUsed="0"/>
-    <w:lsdException w:name="Dark List Accent 6" w:semiHidden="0" w:uiPriority="70" w:unhideWhenUsed="0"/>
-    <w:lsdException w:name="Colorful Shading Accent 6" w:semiHidden="0" w:uiPriority="71" w:unhideWhenUsed="0"/>
-    <w:lsdException w:name="Colorful List Accent 6" w:semiHidden="0" w:uiPriority="72" w:unhideWhenUsed="0"/>
-    <w:lsdException w:name="Colorful Grid Accent 6" w:semiHidden="0" w:uiPriority="73" w:unhideWhenUsed="0"/>
-    <w:lsdException w:name="Subtle Emphasis" w:semiHidden="0" w:uiPriority="19" w:unhideWhenUsed="0" w:qFormat="1"/>
-    <w:lsdException w:name="Intense Emphasis" w:semiHidden="0" w:uiPriority="21" w:unhideWhenUsed="0" w:qFormat="1"/>
-    <w:lsdException w:name="Subtle Reference" w:semiHidden="0" w:uiPriority="31" w:unhideWhenUsed="0" w:qFormat="1"/>
-    <w:lsdException w:name="Intense Reference" w:semiHidden="0" w:uiPriority="32" w:unhideWhenUsed="0" w:qFormat="1"/>
-    <w:lsdException w:name="Book Title" w:semiHidden="0" w:uiPriority="33" w:unhideWhenUsed="0" w:qFormat="1"/>
-    <w:lsdException w:name="Bibliography" w:uiPriority="37"/>
-    <w:lsdException w:name="TOC Heading" w:uiPriority="39" w:qFormat="1"/>
+  <w:latentStyles w:defLockedState="0" w:defUIPriority="99" w:defSemiHidden="0" w:defUnhideWhenUsed="0" w:defQFormat="0" w:count="371">
+    <w:lsdException w:name="Normal" w:uiPriority="0" w:qFormat="1"/>
+    <w:lsdException w:name="heading 1" w:uiPriority="9" w:qFormat="1"/>
+    <w:lsdException w:name="heading 2" w:semiHidden="1" w:uiPriority="9" w:unhideWhenUsed="1" w:qFormat="1"/>
+    <w:lsdException w:name="heading 3" w:semiHidden="1" w:uiPriority="9" w:unhideWhenUsed="1" w:qFormat="1"/>
+    <w:lsdException w:name="heading 4" w:semiHidden="1" w:uiPriority="9" w:unhideWhenUsed="1" w:qFormat="1"/>
+    <w:lsdException w:name="heading 5" w:semiHidden="1" w:uiPriority="9" w:unhideWhenUsed="1" w:qFormat="1"/>
+    <w:lsdException w:name="heading 6" w:semiHidden="1" w:uiPriority="9" w:unhideWhenUsed="1" w:qFormat="1"/>
+    <w:lsdException w:name="heading 7" w:semiHidden="1" w:uiPriority="9" w:unhideWhenUsed="1" w:qFormat="1"/>
+    <w:lsdException w:name="heading 8" w:semiHidden="1" w:uiPriority="9" w:unhideWhenUsed="1" w:qFormat="1"/>
+    <w:lsdException w:name="heading 9" w:semiHidden="1" w:uiPriority="9" w:unhideWhenUsed="1" w:qFormat="1"/>
+    <w:lsdException w:name="index 1" w:semiHidden="1" w:unhideWhenUsed="1"/>
+    <w:lsdException w:name="index 2" w:semiHidden="1" w:unhideWhenUsed="1"/>
+    <w:lsdException w:name="index 3" w:semiHidden="1" w:unhideWhenUsed="1"/>
+    <w:lsdException w:name="index 4" w:semiHidden="1" w:unhideWhenUsed="1"/>
+    <w:lsdException w:name="index 5" w:semiHidden="1" w:unhideWhenUsed="1"/>
+    <w:lsdException w:name="index 6" w:semiHidden="1" w:unhideWhenUsed="1"/>
+    <w:lsdException w:name="index 7" w:semiHidden="1" w:unhideWhenUsed="1"/>
+    <w:lsdException w:name="index 8" w:semiHidden="1" w:unhideWhenUsed="1"/>
+    <w:lsdException w:name="index 9" w:semiHidden="1" w:unhideWhenUsed="1"/>
+    <w:lsdException w:name="toc 1" w:semiHidden="1" w:uiPriority="39" w:unhideWhenUsed="1"/>
+    <w:lsdException w:name="toc 2" w:semiHidden="1" w:uiPriority="39" w:unhideWhenUsed="1"/>
+    <w:lsdException w:name="toc 3" w:semiHidden="1" w:uiPriority="39" w:unhideWhenUsed="1"/>
+    <w:lsdException w:name="toc 4" w:semiHidden="1" w:uiPriority="39" w:unhideWhenUsed="1"/>
+    <w:lsdException w:name="toc 5" w:semiHidden="1" w:uiPriority="39" w:unhideWhenUsed="1"/>
+    <w:lsdException w:name="toc 6" w:semiHidden="1" w:uiPriority="39" w:unhideWhenUsed="1"/>
+    <w:lsdException w:name="toc 7" w:semiHidden="1" w:uiPriority="39" w:unhideWhenUsed="1"/>
+    <w:lsdException w:name="toc 8" w:semiHidden="1" w:uiPriority="39" w:unhideWhenUsed="1"/>
+    <w:lsdException w:name="toc 9" w:semiHidden="1" w:uiPriority="39" w:unhideWhenUsed="1"/>
+    <w:lsdException w:name="Normal Indent" w:semiHidden="1" w:unhideWhenUsed="1"/>
+    <w:lsdException w:name="footnote text" w:semiHidden="1" w:unhideWhenUsed="1"/>
+    <w:lsdException w:name="annotation text" w:semiHidden="1" w:unhideWhenUsed="1"/>
+    <w:lsdException w:name="header" w:semiHidden="1" w:unhideWhenUsed="1"/>
+    <w:lsdException w:name="footer" w:semiHidden="1" w:unhideWhenUsed="1"/>
+    <w:lsdException w:name="index heading" w:semiHidden="1" w:unhideWhenUsed="1"/>
+    <w:lsdException w:name="caption" w:semiHidden="1" w:uiPriority="35" w:unhideWhenUsed="1" w:qFormat="1"/>
+    <w:lsdException w:name="table of figures" w:semiHidden="1" w:unhideWhenUsed="1"/>
+    <w:lsdException w:name="envelope address" w:semiHidden="1" w:unhideWhenUsed="1"/>
+    <w:lsdException w:name="envelope return" w:semiHidden="1" w:unhideWhenUsed="1"/>
+    <w:lsdException w:name="footnote reference" w:semiHidden="1" w:unhideWhenUsed="1"/>
+    <w:lsdException w:name="annotation reference" w:semiHidden="1" w:unhideWhenUsed="1"/>
+    <w:lsdException w:name="line number" w:semiHidden="1" w:unhideWhenUsed="1"/>
+    <w:lsdException w:name="page number" w:semiHidden="1" w:unhideWhenUsed="1"/>
+    <w:lsdException w:name="endnote reference" w:semiHidden="1" w:unhideWhenUsed="1"/>
+    <w:lsdException w:name="endnote text" w:semiHidden="1" w:unhideWhenUsed="1"/>
+    <w:lsdException w:name="table of authorities" w:semiHidden="1" w:unhideWhenUsed="1"/>
+    <w:lsdException w:name="macro" w:semiHidden="1" w:unhideWhenUsed="1"/>
+    <w:lsdException w:name="toa heading" w:semiHidden="1" w:unhideWhenUsed="1"/>
+    <w:lsdException w:name="List" w:semiHidden="1" w:unhideWhenUsed="1"/>
+    <w:lsdException w:name="List Bullet" w:semiHidden="1" w:unhideWhenUsed="1"/>
+    <w:lsdException w:name="List Number" w:semiHidden="1" w:unhideWhenUsed="1"/>
+    <w:lsdException w:name="List 2" w:semiHidden="1" w:unhideWhenUsed="1"/>
+    <w:lsdException w:name="List 3" w:semiHidden="1" w:unhideWhenUsed="1"/>
+    <w:lsdException w:name="List 4" w:semiHidden="1" w:unhideWhenUsed="1"/>
+    <w:lsdException w:name="List 5" w:semiHidden="1" w:unhideWhenUsed="1"/>
+    <w:lsdException w:name="List Bullet 2" w:semiHidden="1" w:unhideWhenUsed="1"/>
+    <w:lsdException w:name="List Bullet 3" w:semiHidden="1" w:unhideWhenUsed="1"/>
+    <w:lsdException w:name="List Bullet 4" w:semiHidden="1" w:unhideWhenUsed="1"/>
+    <w:lsdException w:name="List Bullet 5" w:semiHidden="1" w:unhideWhenUsed="1"/>
+    <w:lsdException w:name="List Number 2" w:semiHidden="1" w:unhideWhenUsed="1"/>
+    <w:lsdException w:name="List Number 3" w:semiHidden="1" w:unhideWhenUsed="1"/>
+    <w:lsdException w:name="List Number 4" w:semiHidden="1" w:unhideWhenUsed="1"/>
+    <w:lsdException w:name="List Number 5" w:semiHidden="1" w:unhideWhenUsed="1"/>
+    <w:lsdException w:name="Title" w:uiPriority="10" w:qFormat="1"/>
+    <w:lsdException w:name="Closing" w:semiHidden="1" w:unhideWhenUsed="1"/>
+    <w:lsdException w:name="Signature" w:semiHidden="1" w:unhideWhenUsed="1"/>
+    <w:lsdException w:name="Default Paragraph Font" w:semiHidden="1" w:uiPriority="1" w:unhideWhenUsed="1"/>
+    <w:lsdException w:name="Body Text" w:semiHidden="1" w:unhideWhenUsed="1"/>
+    <w:lsdException w:name="Body Text Indent" w:semiHidden="1" w:unhideWhenUsed="1"/>
+    <w:lsdException w:name="List Continue" w:semiHidden="1" w:unhideWhenUsed="1"/>
+    <w:lsdException w:name="List Continue 2" w:semiHidden="1" w:unhideWhenUsed="1"/>
+    <w:lsdException w:name="List Continue 3" w:semiHidden="1" w:unhideWhenUsed="1"/>
+    <w:lsdException w:name="List Continue 4" w:semiHidden="1" w:unhideWhenUsed="1"/>
+    <w:lsdException w:name="List Continue 5" w:semiHidden="1" w:unhideWhenUsed="1"/>
+    <w:lsdException w:name="Message Header" w:semiHidden="1" w:unhideWhenUsed="1"/>
+    <w:lsdException w:name="Subtitle" w:uiPriority="11" w:qFormat="1"/>
+    <w:lsdException w:name="Salutation" w:semiHidden="1" w:unhideWhenUsed="1"/>
+    <w:lsdException w:name="Date" w:semiHidden="1" w:unhideWhenUsed="1"/>
+    <w:lsdException w:name="Body Text First Indent" w:semiHidden="1" w:unhideWhenUsed="1"/>
+    <w:lsdException w:name="Body Text First Indent 2" w:semiHidden="1" w:unhideWhenUsed="1"/>
+    <w:lsdException w:name="Note Heading" w:semiHidden="1" w:unhideWhenUsed="1"/>
+    <w:lsdException w:name="Body Text 2" w:semiHidden="1" w:unhideWhenUsed="1"/>
+    <w:lsdException w:name="Body Text 3" w:semiHidden="1" w:unhideWhenUsed="1"/>
+    <w:lsdException w:name="Body Text Indent 2" w:semiHidden="1" w:unhideWhenUsed="1"/>
+    <w:lsdException w:name="Body Text Indent 3" w:semiHidden="1" w:unhideWhenUsed="1"/>
+    <w:lsdException w:name="Block Text" w:semiHidden="1" w:unhideWhenUsed="1"/>
+    <w:lsdException w:name="Hyperlink" w:semiHidden="1" w:unhideWhenUsed="1"/>
+    <w:lsdException w:name="FollowedHyperlink" w:semiHidden="1" w:unhideWhenUsed="1"/>
+    <w:lsdException w:name="Strong" w:uiPriority="22" w:qFormat="1"/>
+    <w:lsdException w:name="Emphasis" w:uiPriority="20" w:qFormat="1"/>
+    <w:lsdException w:name="Document Map" w:semiHidden="1" w:unhideWhenUsed="1"/>
+    <w:lsdException w:name="Plain Text" w:semiHidden="1" w:unhideWhenUsed="1"/>
+    <w:lsdException w:name="E-mail Signature" w:semiHidden="1" w:unhideWhenUsed="1"/>
+    <w:lsdException w:name="HTML Top of Form" w:semiHidden="1" w:unhideWhenUsed="1"/>
+    <w:lsdException w:name="HTML Bottom of Form" w:semiHidden="1" w:unhideWhenUsed="1"/>
+    <w:lsdException w:name="Normal (Web)" w:semiHidden="1" w:unhideWhenUsed="1"/>
+    <w:lsdException w:name="HTML Acronym" w:semiHidden="1" w:unhideWhenUsed="1"/>
+    <w:lsdException w:name="HTML Address" w:semiHidden="1" w:unhideWhenUsed="1"/>
+    <w:lsdException w:name="HTML Cite" w:semiHidden="1" w:unhideWhenUsed="1"/>
+    <w:lsdException w:name="HTML Code" w:semiHidden="1" w:unhideWhenUsed="1"/>
+    <w:lsdException w:name="HTML Definition" w:semiHidden="1" w:unhideWhenUsed="1"/>
+    <w:lsdException w:name="HTML Keyboard" w:semiHidden="1" w:unhideWhenUsed="1"/>
+    <w:lsdException w:name="HTML Preformatted" w:semiHidden="1" w:unhideWhenUsed="1"/>
+    <w:lsdException w:name="HTML Sample" w:semiHidden="1" w:unhideWhenUsed="1"/>
+    <w:lsdException w:name="HTML Typewriter" w:semiHidden="1" w:unhideWhenUsed="1"/>
+    <w:lsdException w:name="HTML Variable" w:semiHidden="1" w:unhideWhenUsed="1"/>
+    <w:lsdException w:name="Normal Table" w:semiHidden="1" w:unhideWhenUsed="1"/>
+    <w:lsdException w:name="annotation subject" w:semiHidden="1" w:unhideWhenUsed="1"/>
+    <w:lsdException w:name="No List" w:semiHidden="1" w:unhideWhenUsed="1"/>
+    <w:lsdException w:name="Outline List 1" w:semiHidden="1" w:unhideWhenUsed="1"/>
+    <w:lsdException w:name="Outline List 2" w:semiHidden="1" w:unhideWhenUsed="1"/>
+    <w:lsdException w:name="Outline List 3" w:semiHidden="1" w:unhideWhenUsed="1"/>
+    <w:lsdException w:name="Table Simple 1" w:semiHidden="1" w:unhideWhenUsed="1"/>
+    <w:lsdException w:name="Table Simple 2" w:semiHidden="1" w:unhideWhenUsed="1"/>
+    <w:lsdException w:name="Table Simple 3" w:semiHidden="1" w:unhideWhenUsed="1"/>
+    <w:lsdException w:name="Table Classic 1" w:semiHidden="1" w:unhideWhenUsed="1"/>
+    <w:lsdException w:name="Table Classic 2" w:semiHidden="1" w:unhideWhenUsed="1"/>
+    <w:lsdException w:name="Table Classic 3" w:semiHidden="1" w:unhideWhenUsed="1"/>
+    <w:lsdException w:name="Table Classic 4" w:semiHidden="1" w:unhideWhenUsed="1"/>
+    <w:lsdException w:name="Table Colorful 1" w:semiHidden="1" w:unhideWhenUsed="1"/>
+    <w:lsdException w:name="Table Colorful 2" w:semiHidden="1" w:unhideWhenUsed="1"/>
+    <w:lsdException w:name="Table Colorful 3" w:semiHidden="1" w:unhideWhenUsed="1"/>
+    <w:lsdException w:name="Table Columns 1" w:semiHidden="1" w:unhideWhenUsed="1"/>
+    <w:lsdException w:name="Table Columns 2" w:semiHidden="1" w:unhideWhenUsed="1"/>
+    <w:lsdException w:name="Table Columns 3" w:semiHidden="1" w:unhideWhenUsed="1"/>
+    <w:lsdException w:name="Table Columns 4" w:semiHidden="1" w:unhideWhenUsed="1"/>
+    <w:lsdException w:name="Table Columns 5" w:semiHidden="1" w:unhideWhenUsed="1"/>
+    <w:lsdException w:name="Table Grid 1" w:semiHidden="1" w:unhideWhenUsed="1"/>
+    <w:lsdException w:name="Table Grid 2" w:semiHidden="1" w:unhideWhenUsed="1"/>
+    <w:lsdException w:name="Table Grid 3" w:semiHidden="1" w:unhideWhenUsed="1"/>
+    <w:lsdException w:name="Table Grid 4" w:semiHidden="1" w:unhideWhenUsed="1"/>
+    <w:lsdException w:name="Table Grid 5" w:semiHidden="1" w:unhideWhenUsed="1"/>
+    <w:lsdException w:name="Table Grid 6" w:semiHidden="1" w:unhideWhenUsed="1"/>
+    <w:lsdException w:name="Table Grid 7" w:semiHidden="1" w:unhideWhenUsed="1"/>
+    <w:lsdException w:name="Table Grid 8" w:semiHidden="1" w:unhideWhenUsed="1"/>
+    <w:lsdException w:name="Table List 1" w:semiHidden="1" w:unhideWhenUsed="1"/>
+    <w:lsdException w:name="Table List 2" w:semiHidden="1" w:unhideWhenUsed="1"/>
+    <w:lsdException w:name="Table List 3" w:semiHidden="1" w:unhideWhenUsed="1"/>
+    <w:lsdException w:name="Table List 4" w:semiHidden="1" w:unhideWhenUsed="1"/>
+    <w:lsdException w:name="Table List 5" w:semiHidden="1" w:unhideWhenUsed="1"/>
+    <w:lsdException w:name="Table List 6" w:semiHidden="1" w:unhideWhenUsed="1"/>
+    <w:lsdException w:name="Table List 7" w:semiHidden="1" w:unhideWhenUsed="1"/>
+    <w:lsdException w:name="Table List 8" w:semiHidden="1" w:unhideWhenUsed="1"/>
+    <w:lsdException w:name="Table 3D effects 1" w:semiHidden="1" w:unhideWhenUsed="1"/>
+    <w:lsdException w:name="Table 3D effects 2" w:semiHidden="1" w:unhideWhenUsed="1"/>
+    <w:lsdException w:name="Table 3D effects 3" w:semiHidden="1" w:unhideWhenUsed="1"/>
+    <w:lsdException w:name="Table Contemporary" w:semiHidden="1" w:unhideWhenUsed="1"/>
+    <w:lsdException w:name="Table Elegant" w:semiHidden="1" w:unhideWhenUsed="1"/>
+    <w:lsdException w:name="Table Professional" w:semiHidden="1" w:unhideWhenUsed="1"/>
+    <w:lsdException w:name="Table Subtle 1" w:semiHidden="1" w:unhideWhenUsed="1"/>
+    <w:lsdException w:name="Table Subtle 2" w:semiHidden="1" w:unhideWhenUsed="1"/>
+    <w:lsdException w:name="Table Web 1" w:semiHidden="1" w:unhideWhenUsed="1"/>
+    <w:lsdException w:name="Table Web 2" w:semiHidden="1" w:unhideWhenUsed="1"/>
+    <w:lsdException w:name="Table Web 3" w:semiHidden="1" w:unhideWhenUsed="1"/>
+    <w:lsdException w:name="Balloon Text" w:semiHidden="1" w:unhideWhenUsed="1"/>
+    <w:lsdException w:name="Table Grid" w:uiPriority="59"/>
+    <w:lsdException w:name="Table Theme" w:semiHidden="1" w:unhideWhenUsed="1"/>
+    <w:lsdException w:name="Placeholder Text" w:semiHidden="1"/>
+    <w:lsdException w:name="No Spacing" w:uiPriority="1" w:qFormat="1"/>
+    <w:lsdException w:name="Light Shading" w:uiPriority="60"/>
+    <w:lsdException w:name="Light List" w:uiPriority="61"/>
+    <w:lsdException w:name="Light Grid" w:uiPriority="62"/>
+    <w:lsdException w:name="Medium Shading 1" w:uiPriority="63"/>
+    <w:lsdException w:name="Medium Shading 2" w:uiPriority="64"/>
+    <w:lsdException w:name="Medium List 1" w:uiPriority="65"/>
+    <w:lsdException w:name="Medium List 2" w:uiPriority="66"/>
+    <w:lsdException w:name="Medium Grid 1" w:uiPriority="67"/>
+    <w:lsdException w:name="Medium Grid 2" w:uiPriority="68"/>
+    <w:lsdException w:name="Medium Grid 3" w:uiPriority="69"/>
+    <w:lsdException w:name="Dark List" w:uiPriority="70"/>
+    <w:lsdException w:name="Colorful Shading" w:uiPriority="71"/>
+    <w:lsdException w:name="Colorful List" w:uiPriority="72"/>
+    <w:lsdException w:name="Colorful Grid" w:uiPriority="73"/>
+    <w:lsdException w:name="Light Shading Accent 1" w:uiPriority="60"/>
+    <w:lsdException w:name="Light List Accent 1" w:uiPriority="61"/>
+    <w:lsdException w:name="Light Grid Accent 1" w:uiPriority="62"/>
+    <w:lsdException w:name="Medium Shading 1 Accent 1" w:uiPriority="63"/>
+    <w:lsdException w:name="Medium Shading 2 Accent 1" w:uiPriority="64"/>
+    <w:lsdException w:name="Medium List 1 Accent 1" w:uiPriority="65"/>
+    <w:lsdException w:name="Revision" w:semiHidden="1"/>
+    <w:lsdException w:name="List Paragraph" w:uiPriority="34" w:qFormat="1"/>
+    <w:lsdException w:name="Quote" w:uiPriority="29" w:qFormat="1"/>
+    <w:lsdException w:name="Intense Quote" w:uiPriority="30" w:qFormat="1"/>
+    <w:lsdException w:name="Medium List 2 Accent 1" w:uiPriority="66"/>
+    <w:lsdException w:name="Medium Grid 1 Accent 1" w:uiPriority="67"/>
+    <w:lsdException w:name="Medium Grid 2 Accent 1" w:uiPriority="68"/>
+    <w:lsdException w:name="Medium Grid 3 Accent 1" w:uiPriority="69"/>
+    <w:lsdException w:name="Dark List Accent 1" w:uiPriority="70"/>
+    <w:lsdException w:name="Colorful Shading Accent 1" w:uiPriority="71"/>
+    <w:lsdException w:name="Colorful List Accent 1" w:uiPriority="72"/>
+    <w:lsdException w:name="Colorful Grid Accent 1" w:uiPriority="73"/>
+    <w:lsdException w:name="Light Shading Accent 2" w:uiPriority="60"/>
+    <w:lsdException w:name="Light List Accent 2" w:uiPriority="61"/>
+    <w:lsdException w:name="Light Grid Accent 2" w:uiPriority="62"/>
+    <w:lsdException w:name="Medium Shading 1 Accent 2" w:uiPriority="63"/>
+    <w:lsdException w:name="Medium Shading 2 Accent 2" w:uiPriority="64"/>
+    <w:lsdException w:name="Medium List 1 Accent 2" w:uiPriority="65"/>
+    <w:lsdException w:name="Medium List 2 Accent 2" w:uiPriority="66"/>
+    <w:lsdException w:name="Medium Grid 1 Accent 2" w:uiPriority="67"/>
+    <w:lsdException w:name="Medium Grid 2 Accent 2" w:uiPriority="68"/>
+    <w:lsdException w:name="Medium Grid 3 Accent 2" w:uiPriority="69"/>
+    <w:lsdException w:name="Dark List Accent 2" w:uiPriority="70"/>
+    <w:lsdException w:name="Colorful Shading Accent 2" w:uiPriority="71"/>
+    <w:lsdException w:name="Colorful List Accent 2" w:uiPriority="72"/>
+    <w:lsdException w:name="Colorful Grid Accent 2" w:uiPriority="73"/>
+    <w:lsdException w:name="Light Shading Accent 3" w:uiPriority="60"/>
+    <w:lsdException w:name="Light List Accent 3" w:uiPriority="61"/>
+    <w:lsdException w:name="Light Grid Accent 3" w:uiPriority="62"/>
+    <w:lsdException w:name="Medium Shading 1 Accent 3" w:uiPriority="63"/>
+    <w:lsdException w:name="Medium Shading 2 Accent 3" w:uiPriority="64"/>
+    <w:lsdException w:name="Medium List 1 Accent 3" w:uiPriority="65"/>
+    <w:lsdException w:name="Medium List 2 Accent 3" w:uiPriority="66"/>
+    <w:lsdException w:name="Medium Grid 1 Accent 3" w:uiPriority="67"/>
+    <w:lsdException w:name="Medium Grid 2 Accent 3" w:uiPriority="68"/>
+    <w:lsdException w:name="Medium Grid 3 Accent 3" w:uiPriority="69"/>
+    <w:lsdException w:name="Dark List Accent 3" w:uiPriority="70"/>
+    <w:lsdException w:name="Colorful Shading Accent 3" w:uiPriority="71"/>
+    <w:lsdException w:name="Colorful List Accent 3" w:uiPriority="72"/>
+    <w:lsdException w:name="Colorful Grid Accent 3" w:uiPriority="73"/>
+    <w:lsdException w:name="Light Shading Accent 4" w:uiPriority="60"/>
+    <w:lsdException w:name="Light List Accent 4" w:uiPriority="61"/>
+    <w:lsdException w:name="Light Grid Accent 4" w:uiPriority="62"/>
+    <w:lsdException w:name="Medium Shading 1 Accent 4" w:uiPriority="63"/>
+    <w:lsdException w:name="Medium Shading 2 Accent 4" w:uiPriority="64"/>
+    <w:lsdException w:name="Medium List 1 Accent 4" w:uiPriority="65"/>
+    <w:lsdException w:name="Medium List 2 Accent 4" w:uiPriority="66"/>
+    <w:lsdException w:name="Medium Grid 1 Accent 4" w:uiPriority="67"/>
+    <w:lsdException w:name="Medium Grid 2 Accent 4" w:uiPriority="68"/>
+    <w:lsdException w:name="Medium Grid 3 Accent 4" w:uiPriority="69"/>
+    <w:lsdException w:name="Dark List Accent 4" w:uiPriority="70"/>
+    <w:lsdException w:name="Colorful Shading Accent 4" w:uiPriority="71"/>
+    <w:lsdException w:name="Colorful List Accent 4" w:uiPriority="72"/>
+    <w:lsdException w:name="Colorful Grid Accent 4" w:uiPriority="73"/>
+    <w:lsdException w:name="Light Shading Accent 5" w:uiPriority="60"/>
+    <w:lsdException w:name="Light List Accent 5" w:uiPriority="61"/>
+    <w:lsdException w:name="Light Grid Accent 5" w:uiPriority="62"/>
+    <w:lsdException w:name="Medium Shading 1 Accent 5" w:uiPriority="63"/>
+    <w:lsdException w:name="Medium Shading 2 Accent 5" w:uiPriority="64"/>
+    <w:lsdException w:name="Medium List 1 Accent 5" w:uiPriority="65"/>
+    <w:lsdException w:name="Medium List 2 Accent 5" w:uiPriority="66"/>
+    <w:lsdException w:name="Medium Grid 1 Accent 5" w:uiPriority="67"/>
+    <w:lsdException w:name="Medium Grid 2 Accent 5" w:uiPriority="68"/>
+    <w:lsdException w:name="Medium Grid 3 Accent 5" w:uiPriority="69"/>
+    <w:lsdException w:name="Dark List Accent 5" w:uiPriority="70"/>
+    <w:lsdException w:name="Colorful Shading Accent 5" w:uiPriority="71"/>
+    <w:lsdException w:name="Colorful List Accent 5" w:uiPriority="72"/>
+    <w:lsdException w:name="Colorful Grid Accent 5" w:uiPriority="73"/>
+    <w:lsdException w:name="Light Shading Accent 6" w:uiPriority="60"/>
+    <w:lsdException w:name="Light List Accent 6" w:uiPriority="61"/>
+    <w:lsdException w:name="Light Grid Accent 6" w:uiPriority="62"/>
+    <w:lsdException w:name="Medium Shading 1 Accent 6" w:uiPriority="63"/>
+    <w:lsdException w:name="Medium Shading 2 Accent 6" w:uiPriority="64"/>
+    <w:lsdException w:name="Medium List 1 Accent 6" w:uiPriority="65"/>
+    <w:lsdException w:name="Medium List 2 Accent 6" w:uiPriority="66"/>
+    <w:lsdException w:name="Medium Grid 1 Accent 6" w:uiPriority="67"/>
+    <w:lsdException w:name="Medium Grid 2 Accent 6" w:uiPriority="68"/>
+    <w:lsdException w:name="Medium Grid 3 Accent 6" w:uiPriority="69"/>
+    <w:lsdException w:name="Dark List Accent 6" w:uiPriority="70"/>
+    <w:lsdException w:name="Colorful Shading Accent 6" w:uiPriority="71"/>
+    <w:lsdException w:name="Colorful List Accent 6" w:uiPriority="72"/>
+    <w:lsdException w:name="Colorful Grid Accent 6" w:uiPriority="73"/>
+    <w:lsdException w:name="Subtle Emphasis" w:uiPriority="19" w:qFormat="1"/>
+    <w:lsdException w:name="Intense Emphasis" w:uiPriority="21" w:qFormat="1"/>
+    <w:lsdException w:name="Subtle Reference" w:uiPriority="31" w:qFormat="1"/>
+    <w:lsdException w:name="Intense Reference" w:uiPriority="32" w:qFormat="1"/>
+    <w:lsdException w:name="Book Title" w:uiPriority="33" w:qFormat="1"/>
+    <w:lsdException w:name="Bibliography" w:semiHidden="1" w:uiPriority="37" w:unhideWhenUsed="1"/>
+    <w:lsdException w:name="TOC Heading" w:semiHidden="1" w:uiPriority="39" w:unhideWhenUsed="1" w:qFormat="1"/>
+    <w:lsdException w:name="Plain Table 1" w:uiPriority="41"/>
+    <w:lsdException w:name="Plain Table 2" w:uiPriority="42"/>
+    <w:lsdException w:name="Plain Table 3" w:uiPriority="43"/>
+    <w:lsdException w:name="Plain Table 4" w:uiPriority="44"/>
+    <w:lsdException w:name="Plain Table 5" w:uiPriority="45"/>
+    <w:lsdException w:name="Grid Table Light" w:uiPriority="40"/>
+    <w:lsdException w:name="Grid Table 1 Light" w:uiPriority="46"/>
+    <w:lsdException w:name="Grid Table 2" w:uiPriority="47"/>
+    <w:lsdException w:name="Grid Table 3" w:uiPriority="48"/>
+    <w:lsdException w:name="Grid Table 4" w:uiPriority="49"/>
+    <w:lsdException w:name="Grid Table 5 Dark" w:uiPriority="50"/>
+    <w:lsdException w:name="Grid Table 6 Colorful" w:uiPriority="51"/>
+    <w:lsdException w:name="Grid Table 7 Colorful" w:uiPriority="52"/>
+    <w:lsdException w:name="Grid Table 1 Light Accent 1" w:uiPriority="46"/>
+    <w:lsdException w:name="Grid Table 2 Accent 1" w:uiPriority="47"/>
+    <w:lsdException w:name="Grid Table 3 Accent 1" w:uiPriority="48"/>
+    <w:lsdException w:name="Grid Table 4 Accent 1" w:uiPriority="49"/>
+    <w:lsdException w:name="Grid Table 5 Dark Accent 1" w:uiPriority="50"/>
+    <w:lsdException w:name="Grid Table 6 Colorful Accent 1" w:uiPriority="51"/>
+    <w:lsdException w:name="Grid Table 7 Colorful Accent 1" w:uiPriority="52"/>
+    <w:lsdException w:name="Grid Table 1 Light Accent 2" w:uiPriority="46"/>
+    <w:lsdException w:name="Grid Table 2 Accent 2" w:uiPriority="47"/>
+    <w:lsdException w:name="Grid Table 3 Accent 2" w:uiPriority="48"/>
+    <w:lsdException w:name="Grid Table 4 Accent 2" w:uiPriority="49"/>
+    <w:lsdException w:name="Grid Table 5 Dark Accent 2" w:uiPriority="50"/>
+    <w:lsdException w:name="Grid Table 6 Colorful Accent 2" w:uiPriority="51"/>
+    <w:lsdException w:name="Grid Table 7 Colorful Accent 2" w:uiPriority="52"/>
+    <w:lsdException w:name="Grid Table 1 Light Accent 3" w:uiPriority="46"/>
+    <w:lsdException w:name="Grid Table 2 Accent 3" w:uiPriority="47"/>
+    <w:lsdException w:name="Grid Table 3 Accent 3" w:uiPriority="48"/>
+    <w:lsdException w:name="Grid Table 4 Accent 3" w:uiPriority="49"/>
+    <w:lsdException w:name="Grid Table 5 Dark Accent 3" w:uiPriority="50"/>
+    <w:lsdException w:name="Grid Table 6 Colorful Accent 3" w:uiPriority="51"/>
+    <w:lsdException w:name="Grid Table 7 Colorful Accent 3" w:uiPriority="52"/>
+    <w:lsdException w:name="Grid Table 1 Light Accent 4" w:uiPriority="46"/>
+    <w:lsdException w:name="Grid Table 2 Accent 4" w:uiPriority="47"/>
+    <w:lsdException w:name="Grid Table 3 Accent 4" w:uiPriority="48"/>
+    <w:lsdException w:name="Grid Table 4 Accent 4" w:uiPriority="49"/>
+    <w:lsdException w:name="Grid Table 5 Dark Accent 4" w:uiPriority="50"/>
+    <w:lsdException w:name="Grid Table 6 Colorful Accent 4" w:uiPriority="51"/>
+    <w:lsdException w:name="Grid Table 7 Colorful Accent 4" w:uiPriority="52"/>
+    <w:lsdException w:name="Grid Table 1 Light Accent 5" w:uiPriority="46"/>
+    <w:lsdException w:name="Grid Table 2 Accent 5" w:uiPriority="47"/>
+    <w:lsdException w:name="Grid Table 3 Accent 5" w:uiPriority="48"/>
+    <w:lsdException w:name="Grid Table 4 Accent 5" w:uiPriority="49"/>
+    <w:lsdException w:name="Grid Table 5 Dark Accent 5" w:uiPriority="50"/>
+    <w:lsdException w:name="Grid Table 6 Colorful Accent 5" w:uiPriority="51"/>
+    <w:lsdException w:name="Grid Table 7 Colorful Accent 5" w:uiPriority="52"/>
+    <w:lsdException w:name="Grid Table 1 Light Accent 6" w:uiPriority="46"/>
+    <w:lsdException w:name="Grid Table 2 Accent 6" w:uiPriority="47"/>
+    <w:lsdException w:name="Grid Table 3 Accent 6" w:uiPriority="48"/>
+    <w:lsdException w:name="Grid Table 4 Accent 6" w:uiPriority="49"/>
+    <w:lsdException w:name="Grid Table 5 Dark Accent 6" w:uiPriority="50"/>
+    <w:lsdException w:name="Grid Table 6 Colorful Accent 6" w:uiPriority="51"/>
+    <w:lsdException w:name="Grid Table 7 Colorful Accent 6" w:uiPriority="52"/>
+    <w:lsdException w:name="List Table 1 Light" w:uiPriority="46"/>
+    <w:lsdException w:name="List Table 2" w:uiPriority="47"/>
+    <w:lsdException w:name="List Table 3" w:uiPriority="48"/>
+    <w:lsdException w:name="List Table 4" w:uiPriority="49"/>
+    <w:lsdException w:name="List Table 5 Dark" w:uiPriority="50"/>
+    <w:lsdException w:name="List Table 6 Colorful" w:uiPriority="51"/>
+    <w:lsdException w:name="List Table 7 Colorful" w:uiPriority="52"/>
+    <w:lsdException w:name="List Table 1 Light Accent 1" w:uiPriority="46"/>
+    <w:lsdException w:name="List Table 2 Accent 1" w:uiPriority="47"/>
+    <w:lsdException w:name="List Table 3 Accent 1" w:uiPriority="48"/>
+    <w:lsdException w:name="List Table 4 Accent 1" w:uiPriority="49"/>
+    <w:lsdException w:name="List Table 5 Dark Accent 1" w:uiPriority="50"/>
+    <w:lsdException w:name="List Table 6 Colorful Accent 1" w:uiPriority="51"/>
+    <w:lsdException w:name="List Table 7 Colorful Accent 1" w:uiPriority="52"/>
+    <w:lsdException w:name="List Table 1 Light Accent 2" w:uiPriority="46"/>
+    <w:lsdException w:name="List Table 2 Accent 2" w:uiPriority="47"/>
+    <w:lsdException w:name="List Table 3 Accent 2" w:uiPriority="48"/>
+    <w:lsdException w:name="List Table 4 Accent 2" w:uiPriority="49"/>
+    <w:lsdException w:name="List Table 5 Dark Accent 2" w:uiPriority="50"/>
+    <w:lsdException w:name="List Table 6 Colorful Accent 2" w:uiPriority="51"/>
+    <w:lsdException w:name="List Table 7 Colorful Accent 2" w:uiPriority="52"/>
+    <w:lsdException w:name="List Table 1 Light Accent 3" w:uiPriority="46"/>
+    <w:lsdException w:name="List Table 2 Accent 3" w:uiPriority="47"/>
+    <w:lsdException w:name="List Table 3 Accent 3" w:uiPriority="48"/>
+    <w:lsdException w:name="List Table 4 Accent 3" w:uiPriority="49"/>
+    <w:lsdException w:name="List Table 5 Dark Accent 3" w:uiPriority="50"/>
+    <w:lsdException w:name="List Table 6 Colorful Accent 3" w:uiPriority="51"/>
+    <w:lsdException w:name="List Table 7 Colorful Accent 3" w:uiPriority="52"/>
+    <w:lsdException w:name="List Table 1 Light Accent 4" w:uiPriority="46"/>
+    <w:lsdException w:name="List Table 2 Accent 4" w:uiPriority="47"/>
+    <w:lsdException w:name="List Table 3 Accent 4" w:uiPriority="48"/>
+    <w:lsdException w:name="List Table 4 Accent 4" w:uiPriority="49"/>
+    <w:lsdException w:name="List Table 5 Dark Accent 4" w:uiPriority="50"/>
+    <w:lsdException w:name="List Table 6 Colorful Accent 4" w:uiPriority="51"/>
+    <w:lsdException w:name="List Table 7 Colorful Accent 4" w:uiPriority="52"/>
+    <w:lsdException w:name="List Table 1 Light Accent 5" w:uiPriority="46"/>
+    <w:lsdException w:name="List Table 2 Accent 5" w:uiPriority="47"/>
+    <w:lsdException w:name="List Table 3 Accent 5" w:uiPriority="48"/>
+    <w:lsdException w:name="List Table 4 Accent 5" w:uiPriority="49"/>
+    <w:lsdException w:name="List Table 5 Dark Accent 5" w:uiPriority="50"/>
+    <w:lsdException w:name="List Table 6 Colorful Accent 5" w:uiPriority="51"/>
+    <w:lsdException w:name="List Table 7 Colorful Accent 5" w:uiPriority="52"/>
+    <w:lsdException w:name="List Table 1 Light Accent 6" w:uiPriority="46"/>
+    <w:lsdException w:name="List Table 2 Accent 6" w:uiPriority="47"/>
+    <w:lsdException w:name="List Table 3 Accent 6" w:uiPriority="48"/>
+    <w:lsdException w:name="List Table 4 Accent 6" w:uiPriority="49"/>
+    <w:lsdException w:name="List Table 5 Dark Accent 6" w:uiPriority="50"/>
+    <w:lsdException w:name="List Table 6 Colorful Accent 6" w:uiPriority="51"/>
+    <w:lsdException w:name="List Table 7 Colorful Accent 6" w:uiPriority="52"/>
   </w:latentStyles>
-  <w:style w:type="paragraph" w:default="1" w:styleId="Normal">
+  <w:style w:type="paragraph" w:default="1" w:styleId="Norml">
     <w:name w:val="Normal"/>
     <w:qFormat/>
   </w:style>
-  <w:style w:type="character" w:default="1" w:styleId="DefaultParagraphFont">
+  <w:style w:type="character" w:default="1" w:styleId="Bekezdsalapbettpusa">
     <w:name w:val="Default Paragraph Font"/>
     <w:uiPriority w:val="1"/>
     <w:semiHidden/>
     <w:unhideWhenUsed/>
   </w:style>
-  <w:style w:type="table" w:default="1" w:styleId="TableNormal">
+  <w:style w:type="table" w:default="1" w:styleId="Normltblzat">
     <w:name w:val="Normal Table"/>
     <w:uiPriority w:val="99"/>
     <w:semiHidden/>
     <w:unhideWhenUsed/>
-    <w:qFormat/>
     <w:tblPr>
       <w:tblInd w:w="0" w:type="dxa"/>
       <w:tblCellMar>
@@ -2667,7 +3906,7 @@
       </w:tblCellMar>
     </w:tblPr>
   </w:style>
-  <w:style w:type="numbering" w:default="1" w:styleId="NoList">
+  <w:style w:type="numbering" w:default="1" w:styleId="Nemlista">
     <w:name w:val="No List"/>
     <w:uiPriority w:val="99"/>
     <w:semiHidden/>
@@ -2697,7 +3936,7 @@
 </file>
 
 <file path=word/glossary/webSettings.xml><?xml version="1.0" encoding="utf-8"?>
-<w:webSettings xmlns:r="http://schemas.openxmlformats.org/officeDocument/2006/relationships" xmlns:w="http://schemas.openxmlformats.org/wordprocessingml/2006/main">
+<w:webSettings xmlns:mc="http://schemas.openxmlformats.org/markup-compatibility/2006" xmlns:r="http://schemas.openxmlformats.org/officeDocument/2006/relationships" xmlns:w="http://schemas.openxmlformats.org/wordprocessingml/2006/main" xmlns:w14="http://schemas.microsoft.com/office/word/2010/wordml" xmlns:w15="http://schemas.microsoft.com/office/word/2012/wordml" mc:Ignorable="w14 w15">
   <w:optimizeForBrowser/>
 </w:webSettings>
 </file>
@@ -2957,7 +4196,7 @@
   <a:extraClrSchemeLst/>
   <a:extLst>
     <a:ext uri="{05A4C25C-085E-4340-85A3-A5531E510DB2}">
-      <thm15:themeFamily xmlns:thm15="http://schemas.microsoft.com/office/thememl/2012/main" xmlns="" name="Office Theme" id="{62F939B6-93AF-4DB8-9C6B-D6C7DFDC589F}" vid="{4A3C46E8-61CC-4603-A589-7422A47A8E4A}"/>
+      <thm15:themeFamily xmlns:thm15="http://schemas.microsoft.com/office/thememl/2012/main" name="Office Theme" id="{62F939B6-93AF-4DB8-9C6B-D6C7DFDC589F}" vid="{4A3C46E8-61CC-4603-A589-7422A47A8E4A}"/>
     </a:ext>
   </a:extLst>
 </a:theme>

</xml_diff>